<commit_message>
feat: new design, input user contract fields from web
</commit_message>
<xml_diff>
--- a/templates/contract_template.docx
+++ b/templates/contract_template.docx
@@ -71,18 +71,9 @@
           <w:b/>
           <w:sz w:val="20"/>
           <w:szCs w:val="20"/>
-          <w:highlight w:val="yellow"/>
-        </w:rPr>
-        <w:t xml:space="preserve"> </w:t>
-      </w:r>
-      <w:r>
-        <w:rPr>
-          <w:b/>
-          <w:sz w:val="20"/>
-          <w:szCs w:val="20"/>
           <w:shd w:fill="auto" w:val="clear"/>
         </w:rPr>
-        <w:t>г</w:t>
+        <w:t xml:space="preserve"> г</w:t>
       </w:r>
       <w:r>
         <w:rPr>
@@ -177,7 +168,7 @@
         <w:rPr>
           <w:sz w:val="20"/>
           <w:szCs w:val="20"/>
-          <w:highlight w:val="yellow"/>
+          <w:shd w:fill="auto" w:val="clear"/>
         </w:rPr>
         <w:t xml:space="preserve">и </w:t>
       </w:r>
@@ -187,7 +178,7 @@
           <w:bCs/>
           <w:sz w:val="20"/>
           <w:szCs w:val="20"/>
-          <w:highlight w:val="yellow"/>
+          <w:shd w:fill="auto" w:val="clear"/>
         </w:rPr>
         <w:t>{{ customer_full_name }}</w:t>
       </w:r>
@@ -195,21 +186,15 @@
         <w:rPr>
           <w:sz w:val="20"/>
           <w:szCs w:val="20"/>
-          <w:highlight w:val="yellow"/>
-        </w:rPr>
-        <w:t>, {% if is_ooo %}</w:t>
-      </w:r>
-      <w:r>
-        <w:rPr>
-          <w:sz w:val="20"/>
-          <w:szCs w:val="20"/>
-        </w:rPr>
-        <w:t xml:space="preserve"> </w:t>
-      </w:r>
-      <w:r>
-        <w:rPr>
-          <w:sz w:val="20"/>
-          <w:szCs w:val="20"/>
+          <w:shd w:fill="auto" w:val="clear"/>
+        </w:rPr>
+        <w:t xml:space="preserve">,{% if is_ooo %} </w:t>
+      </w:r>
+      <w:r>
+        <w:rPr>
+          <w:sz w:val="20"/>
+          <w:szCs w:val="20"/>
+          <w:shd w:fill="auto" w:val="clear"/>
         </w:rPr>
       </w:r>
       <w:commentRangeEnd w:id="2"/>
@@ -220,6 +205,7 @@
         <w:rPr>
           <w:sz w:val="20"/>
           <w:szCs w:val="20"/>
+          <w:shd w:fill="auto" w:val="clear"/>
         </w:rPr>
         <w:t xml:space="preserve">в лице </w:t>
       </w:r>
@@ -229,6 +215,7 @@
           <w:bCs w:val="false"/>
           <w:sz w:val="20"/>
           <w:szCs w:val="20"/>
+          <w:shd w:fill="auto" w:val="clear"/>
         </w:rPr>
         <w:t>{{ customer_position_genitive }} {{ customer_acts_as }}</w:t>
       </w:r>
@@ -236,23 +223,9 @@
         <w:rPr>
           <w:sz w:val="20"/>
           <w:szCs w:val="20"/>
-        </w:rPr>
-        <w:t xml:space="preserve">, действующего на </w:t>
-      </w:r>
-      <w:r>
-        <w:rPr>
-          <w:sz w:val="20"/>
-          <w:szCs w:val="20"/>
           <w:shd w:fill="auto" w:val="clear"/>
         </w:rPr>
-        <w:t xml:space="preserve">основании {{ customer_legal_basis }} {% else %}действующий на основании {{ customer_legal_basis }}{% endif %}, </w:t>
-      </w:r>
-      <w:r>
-        <w:rPr>
-          <w:sz w:val="20"/>
-          <w:szCs w:val="20"/>
-        </w:rPr>
-        <w:t>далее по договору – Заказчик, с другой стороны, вместе именуемые – Стороны, а по отдельности – Сторона, заключили настоящий договор о нижеследующем:</w:t>
+        <w:t>, действующего на основании {{ customer_legal_basis }} {% else %}действующий на основании {{ customer_legal_basis }}{% endif %}, далее по договору – Заказчик, с другой стороны, вместе именуемые – Стороны, а по отдельности – Сторона, заключили настоящий договор о нижеследующем:</w:t>
       </w:r>
     </w:p>
     <w:p>
@@ -263,12 +236,15 @@
         <w:rPr>
           <w:sz w:val="20"/>
           <w:szCs w:val="20"/>
-        </w:rPr>
-      </w:pPr>
-      <w:r>
-        <w:rPr>
-          <w:sz w:val="20"/>
-          <w:szCs w:val="20"/>
+          <w:highlight w:val="none"/>
+          <w:shd w:fill="auto" w:val="clear"/>
+        </w:rPr>
+      </w:pPr>
+      <w:r>
+        <w:rPr>
+          <w:sz w:val="20"/>
+          <w:szCs w:val="20"/>
+          <w:shd w:fill="auto" w:val="clear"/>
         </w:rPr>
       </w:r>
     </w:p>
@@ -367,7 +343,7 @@
           <w:b/>
           <w:sz w:val="20"/>
           <w:szCs w:val="20"/>
-          <w:highlight w:val="yellow"/>
+          <w:shd w:fill="auto" w:val="clear"/>
         </w:rPr>
         <w:t>Ех:</w:t>
       </w:r>
@@ -375,29 +351,9 @@
         <w:rPr>
           <w:sz w:val="20"/>
           <w:szCs w:val="20"/>
-          <w:highlight w:val="yellow"/>
-        </w:rPr>
-        <w:t xml:space="preserve"> Услуги по </w:t>
-      </w:r>
-      <w:commentRangeStart w:id="3"/>
-      <w:r>
-        <w:rPr>
-          <w:sz w:val="20"/>
-          <w:szCs w:val="20"/>
-          <w:highlight w:val="yellow"/>
-        </w:rPr>
-        <w:t>_______________________________</w:t>
-      </w:r>
-      <w:r>
-        <w:rPr>
-          <w:sz w:val="20"/>
-          <w:szCs w:val="20"/>
-          <w:highlight w:val="yellow"/>
-        </w:rPr>
-      </w:r>
-      <w:commentRangeEnd w:id="3"/>
-      <w:r>
-        <w:commentReference w:id="3"/>
+          <w:shd w:fill="auto" w:val="clear"/>
+        </w:rPr>
+        <w:t xml:space="preserve"> Услуги по {{ services }}</w:t>
       </w:r>
       <w:r>
         <w:rPr>
@@ -2959,8 +2915,8 @@
         <w:tblLook w:val="0000" w:noHBand="0" w:noVBand="0" w:firstColumn="0" w:lastRow="0" w:lastColumn="0" w:firstRow="0"/>
       </w:tblPr>
       <w:tblGrid>
-        <w:gridCol w:w="4393"/>
-        <w:gridCol w:w="284"/>
+        <w:gridCol w:w="4391"/>
+        <w:gridCol w:w="286"/>
         <w:gridCol w:w="6239"/>
       </w:tblGrid>
       <w:tr>
@@ -2969,7 +2925,7 @@
         </w:trPr>
         <w:tc>
           <w:tcPr>
-            <w:tcW w:w="4393" w:type="dxa"/>
+            <w:tcW w:w="4391" w:type="dxa"/>
             <w:tcBorders/>
             <w:shd w:color="auto" w:fill="auto" w:val="clear"/>
           </w:tcPr>
@@ -2988,7 +2944,7 @@
                 <w:szCs w:val="20"/>
               </w:rPr>
             </w:pPr>
-            <w:commentRangeStart w:id="4"/>
+            <w:commentRangeStart w:id="3"/>
             <w:r>
               <w:rPr>
                 <w:b/>
@@ -2999,9 +2955,9 @@
               </w:rPr>
               <w:t>Заказчик:</w:t>
             </w:r>
-            <w:commentRangeEnd w:id="4"/>
-            <w:r>
-              <w:commentReference w:id="4"/>
+            <w:commentRangeEnd w:id="3"/>
+            <w:r>
+              <w:commentReference w:id="3"/>
             </w:r>
             <w:r>
               <w:rPr>
@@ -3035,7 +2991,7 @@
         </w:tc>
         <w:tc>
           <w:tcPr>
-            <w:tcW w:w="284" w:type="dxa"/>
+            <w:tcW w:w="286" w:type="dxa"/>
             <w:tcBorders/>
             <w:shd w:color="auto" w:fill="auto" w:val="clear"/>
           </w:tcPr>
@@ -3420,7 +3376,7 @@
           <w:tab w:val="clear" w:pos="720"/>
           <w:tab w:val="left" w:pos="1238" w:leader="none"/>
         </w:tabs>
-        <w:spacing w:lineRule="auto" w:line="314"/>
+        <w:spacing w:lineRule="auto" w:line="312"/>
         <w:jc w:val="center"/>
         <w:rPr>
           <w:b/>
@@ -3471,7 +3427,7 @@
                 <w:tab w:val="clear" w:pos="720"/>
                 <w:tab w:val="left" w:pos="1238" w:leader="none"/>
               </w:tabs>
-              <w:spacing w:lineRule="auto" w:line="314"/>
+              <w:spacing w:lineRule="auto" w:line="312"/>
               <w:jc w:val="both"/>
               <w:rPr>
                 <w:b/>
@@ -3496,7 +3452,7 @@
                 <w:tab w:val="clear" w:pos="720"/>
                 <w:tab w:val="left" w:pos="1238" w:leader="none"/>
               </w:tabs>
-              <w:spacing w:lineRule="auto" w:line="314"/>
+              <w:spacing w:lineRule="auto" w:line="312"/>
               <w:jc w:val="both"/>
               <w:rPr>
                 <w:b/>
@@ -3514,7 +3470,7 @@
               </w:rPr>
               <w:t>________________/</w:t>
             </w:r>
-            <w:commentRangeStart w:id="5"/>
+            <w:commentRangeStart w:id="4"/>
             <w:r>
               <w:rPr>
                 <w:b/>
@@ -3524,9 +3480,9 @@
               </w:rPr>
               <w:t>….</w:t>
             </w:r>
-            <w:commentRangeEnd w:id="5"/>
-            <w:r>
-              <w:commentReference w:id="5"/>
+            <w:commentRangeEnd w:id="4"/>
+            <w:r>
+              <w:commentReference w:id="4"/>
             </w:r>
             <w:r>
               <w:rPr>
@@ -3544,7 +3500,7 @@
                 <w:tab w:val="clear" w:pos="720"/>
                 <w:tab w:val="left" w:pos="1238" w:leader="none"/>
               </w:tabs>
-              <w:spacing w:lineRule="auto" w:line="314"/>
+              <w:spacing w:lineRule="auto" w:line="312"/>
               <w:jc w:val="both"/>
               <w:rPr>
                 <w:color w:val="000000"/>
@@ -3568,7 +3524,7 @@
                 <w:tab w:val="clear" w:pos="720"/>
                 <w:tab w:val="left" w:pos="1238" w:leader="none"/>
               </w:tabs>
-              <w:spacing w:lineRule="auto" w:line="314"/>
+              <w:spacing w:lineRule="auto" w:line="312"/>
               <w:jc w:val="both"/>
               <w:rPr>
                 <w:b/>
@@ -3622,7 +3578,7 @@
                 <w:tab w:val="clear" w:pos="720"/>
                 <w:tab w:val="left" w:pos="1238" w:leader="none"/>
               </w:tabs>
-              <w:spacing w:lineRule="auto" w:line="314"/>
+              <w:spacing w:lineRule="auto" w:line="312"/>
               <w:ind w:right="418"/>
               <w:jc w:val="both"/>
               <w:rPr>
@@ -3699,7 +3655,7 @@
                 <w:tab w:val="clear" w:pos="720"/>
                 <w:tab w:val="left" w:pos="1238" w:leader="none"/>
               </w:tabs>
-              <w:spacing w:lineRule="auto" w:line="314"/>
+              <w:spacing w:lineRule="auto" w:line="312"/>
               <w:jc w:val="both"/>
               <w:rPr>
                 <w:b/>
@@ -3789,11 +3745,152 @@
         <w:pStyle w:val="Normal"/>
         <w:jc w:val="right"/>
         <w:rPr>
-          <w:b/>
-          <w:sz w:val="20"/>
-          <w:szCs w:val="20"/>
-        </w:rPr>
-      </w:pPr>
+          <w:highlight w:val="none"/>
+          <w:shd w:fill="auto" w:val="clear"/>
+        </w:rPr>
+      </w:pPr>
+      <w:r>
+        <w:rPr>
+          <w:b/>
+          <w:sz w:val="20"/>
+          <w:szCs w:val="20"/>
+          <w:shd w:fill="auto" w:val="clear"/>
+        </w:rPr>
+        <w:t>№</w:t>
+      </w:r>
+      <w:r>
+        <w:rPr>
+          <w:b/>
+          <w:sz w:val="20"/>
+          <w:szCs w:val="20"/>
+          <w:shd w:fill="auto" w:val="clear"/>
+        </w:rPr>
+        <w:t>{{ contract_number }} от {{ contract_date }}</w:t>
+      </w:r>
+      <w:commentRangeStart w:id="5"/>
+      <w:r>
+        <w:rPr>
+          <w:b/>
+          <w:sz w:val="20"/>
+          <w:szCs w:val="20"/>
+          <w:shd w:fill="auto" w:val="clear"/>
+        </w:rPr>
+        <w:t xml:space="preserve"> </w:t>
+      </w:r>
+      <w:r>
+        <w:rPr>
+          <w:b/>
+          <w:sz w:val="20"/>
+          <w:szCs w:val="20"/>
+          <w:shd w:fill="auto" w:val="clear"/>
+        </w:rPr>
+      </w:r>
+      <w:commentRangeEnd w:id="5"/>
+      <w:r>
+        <w:commentReference w:id="5"/>
+      </w:r>
+      <w:r>
+        <w:rPr>
+          <w:b/>
+          <w:sz w:val="20"/>
+          <w:szCs w:val="20"/>
+          <w:shd w:fill="auto" w:val="clear"/>
+        </w:rPr>
+        <w:t>г.</w:t>
+      </w:r>
+    </w:p>
+    <w:p>
+      <w:pPr>
+        <w:pStyle w:val="Normal"/>
+        <w:jc w:val="right"/>
+        <w:rPr>
+          <w:b/>
+          <w:sz w:val="20"/>
+          <w:szCs w:val="20"/>
+        </w:rPr>
+      </w:pPr>
+      <w:r>
+        <w:rPr>
+          <w:b/>
+          <w:sz w:val="20"/>
+          <w:szCs w:val="20"/>
+        </w:rPr>
+      </w:r>
+    </w:p>
+    <w:p>
+      <w:pPr>
+        <w:pStyle w:val="Normal"/>
+        <w:jc w:val="center"/>
+        <w:rPr>
+          <w:b/>
+          <w:sz w:val="20"/>
+          <w:szCs w:val="20"/>
+        </w:rPr>
+      </w:pPr>
+      <w:r>
+        <w:rPr>
+          <w:b/>
+          <w:sz w:val="20"/>
+          <w:szCs w:val="20"/>
+        </w:rPr>
+      </w:r>
+    </w:p>
+    <w:p>
+      <w:pPr>
+        <w:pStyle w:val="Normal"/>
+        <w:jc w:val="center"/>
+        <w:rPr>
+          <w:b/>
+          <w:sz w:val="20"/>
+          <w:szCs w:val="20"/>
+        </w:rPr>
+      </w:pPr>
+      <w:r>
+        <w:rPr>
+          <w:b/>
+          <w:sz w:val="20"/>
+          <w:szCs w:val="20"/>
+        </w:rPr>
+      </w:r>
+    </w:p>
+    <w:p>
+      <w:pPr>
+        <w:pStyle w:val="Normal"/>
+        <w:jc w:val="center"/>
+        <w:rPr>
+          <w:b/>
+          <w:sz w:val="20"/>
+          <w:szCs w:val="20"/>
+        </w:rPr>
+      </w:pPr>
+      <w:r>
+        <w:rPr>
+          <w:b/>
+          <w:sz w:val="20"/>
+          <w:szCs w:val="20"/>
+        </w:rPr>
+        <w:t>КАЛЬКУЛЯЦИЯ СТОИМОСТИ ОКАЗАННЫХ УСЛУГ</w:t>
+      </w:r>
+    </w:p>
+    <w:p>
+      <w:pPr>
+        <w:pStyle w:val="Normal"/>
+        <w:jc w:val="center"/>
+        <w:rPr>
+          <w:b/>
+          <w:sz w:val="20"/>
+          <w:szCs w:val="20"/>
+        </w:rPr>
+      </w:pPr>
+      <w:r>
+        <w:rPr>
+          <w:b/>
+          <w:sz w:val="20"/>
+          <w:szCs w:val="20"/>
+        </w:rPr>
+        <w:t xml:space="preserve">На дату </w:t>
+      </w:r>
+      <w:commentRangeStart w:id="6"/>
       <w:r>
         <w:rPr>
           <w:b/>
@@ -3801,9 +3898,12 @@
           <w:szCs w:val="20"/>
           <w:highlight w:val="yellow"/>
         </w:rPr>
-        <w:t>№</w:t>
-      </w:r>
-      <w:commentRangeStart w:id="6"/>
+        <w:t>__.__.2025 г.</w:t>
+      </w:r>
+      <w:commentRangeEnd w:id="6"/>
+      <w:r>
+        <w:commentReference w:id="6"/>
+      </w:r>
       <w:r>
         <w:rPr>
           <w:b/>
@@ -3811,28 +3911,42 @@
           <w:szCs w:val="20"/>
           <w:highlight w:val="yellow"/>
         </w:rPr>
-        <w:t>_________</w:t>
-      </w:r>
-      <w:r>
-        <w:rPr>
-          <w:b/>
-          <w:sz w:val="20"/>
-          <w:szCs w:val="20"/>
-          <w:highlight w:val="yellow"/>
-        </w:rPr>
-      </w:r>
-      <w:commentRangeEnd w:id="6"/>
-      <w:r>
-        <w:commentReference w:id="6"/>
-      </w:r>
-      <w:r>
-        <w:rPr>
-          <w:b/>
-          <w:sz w:val="20"/>
-          <w:szCs w:val="20"/>
-          <w:highlight w:val="yellow"/>
-        </w:rPr>
-        <w:t xml:space="preserve"> от </w:t>
+      </w:r>
+    </w:p>
+    <w:p>
+      <w:pPr>
+        <w:pStyle w:val="Normal"/>
+        <w:rPr>
+          <w:b/>
+          <w:sz w:val="20"/>
+          <w:szCs w:val="20"/>
+        </w:rPr>
+      </w:pPr>
+      <w:r>
+        <w:rPr>
+          <w:b/>
+          <w:sz w:val="20"/>
+          <w:szCs w:val="20"/>
+        </w:rPr>
+      </w:r>
+    </w:p>
+    <w:p>
+      <w:pPr>
+        <w:pStyle w:val="Normal"/>
+        <w:jc w:val="center"/>
+        <w:rPr>
+          <w:b/>
+          <w:sz w:val="20"/>
+          <w:szCs w:val="20"/>
+        </w:rPr>
+      </w:pPr>
+      <w:r>
+        <w:rPr>
+          <w:b/>
+          <w:sz w:val="20"/>
+          <w:szCs w:val="20"/>
+        </w:rPr>
+        <w:t>{{ hourly_payment_text }}</w:t>
       </w:r>
       <w:commentRangeStart w:id="7"/>
       <w:r>
@@ -3840,236 +3954,12 @@
           <w:b/>
           <w:sz w:val="20"/>
           <w:szCs w:val="20"/>
-          <w:highlight w:val="yellow"/>
-        </w:rPr>
-        <w:t xml:space="preserve">«__» ____ 2025 </w:t>
-      </w:r>
-      <w:r>
-        <w:rPr>
-          <w:b/>
-          <w:sz w:val="20"/>
-          <w:szCs w:val="20"/>
-          <w:highlight w:val="yellow"/>
-        </w:rPr>
+        </w:rPr>
+        <w:t>.</w:t>
       </w:r>
       <w:commentRangeEnd w:id="7"/>
       <w:r>
         <w:commentReference w:id="7"/>
-      </w:r>
-      <w:r>
-        <w:rPr>
-          <w:b/>
-          <w:sz w:val="20"/>
-          <w:szCs w:val="20"/>
-          <w:highlight w:val="yellow"/>
-        </w:rPr>
-        <w:t>г.</w:t>
-      </w:r>
-    </w:p>
-    <w:p>
-      <w:pPr>
-        <w:pStyle w:val="Normal"/>
-        <w:jc w:val="right"/>
-        <w:rPr>
-          <w:b/>
-          <w:sz w:val="20"/>
-          <w:szCs w:val="20"/>
-        </w:rPr>
-      </w:pPr>
-      <w:r>
-        <w:rPr>
-          <w:b/>
-          <w:sz w:val="20"/>
-          <w:szCs w:val="20"/>
-        </w:rPr>
-      </w:r>
-    </w:p>
-    <w:p>
-      <w:pPr>
-        <w:pStyle w:val="Normal"/>
-        <w:jc w:val="center"/>
-        <w:rPr>
-          <w:b/>
-          <w:sz w:val="20"/>
-          <w:szCs w:val="20"/>
-        </w:rPr>
-      </w:pPr>
-      <w:r>
-        <w:rPr>
-          <w:b/>
-          <w:sz w:val="20"/>
-          <w:szCs w:val="20"/>
-        </w:rPr>
-      </w:r>
-    </w:p>
-    <w:p>
-      <w:pPr>
-        <w:pStyle w:val="Normal"/>
-        <w:jc w:val="center"/>
-        <w:rPr>
-          <w:b/>
-          <w:sz w:val="20"/>
-          <w:szCs w:val="20"/>
-        </w:rPr>
-      </w:pPr>
-      <w:r>
-        <w:rPr>
-          <w:b/>
-          <w:sz w:val="20"/>
-          <w:szCs w:val="20"/>
-        </w:rPr>
-      </w:r>
-    </w:p>
-    <w:p>
-      <w:pPr>
-        <w:pStyle w:val="Normal"/>
-        <w:jc w:val="center"/>
-        <w:rPr>
-          <w:b/>
-          <w:sz w:val="20"/>
-          <w:szCs w:val="20"/>
-        </w:rPr>
-      </w:pPr>
-      <w:r>
-        <w:rPr>
-          <w:b/>
-          <w:sz w:val="20"/>
-          <w:szCs w:val="20"/>
-        </w:rPr>
-        <w:t>КАЛЬКУЛЯЦИЯ СТОИМОСТИ ОКАЗАННЫХ УСЛУГ</w:t>
-      </w:r>
-    </w:p>
-    <w:p>
-      <w:pPr>
-        <w:pStyle w:val="Normal"/>
-        <w:jc w:val="center"/>
-        <w:rPr>
-          <w:b/>
-          <w:sz w:val="20"/>
-          <w:szCs w:val="20"/>
-        </w:rPr>
-      </w:pPr>
-      <w:r>
-        <w:rPr>
-          <w:b/>
-          <w:sz w:val="20"/>
-          <w:szCs w:val="20"/>
-        </w:rPr>
-        <w:t xml:space="preserve">На дату </w:t>
-      </w:r>
-      <w:commentRangeStart w:id="8"/>
-      <w:r>
-        <w:rPr>
-          <w:b/>
-          <w:sz w:val="20"/>
-          <w:szCs w:val="20"/>
-          <w:highlight w:val="yellow"/>
-        </w:rPr>
-        <w:t>__.__.2025 г.</w:t>
-      </w:r>
-      <w:commentRangeEnd w:id="8"/>
-      <w:r>
-        <w:commentReference w:id="8"/>
-      </w:r>
-      <w:r>
-        <w:rPr>
-          <w:b/>
-          <w:sz w:val="20"/>
-          <w:szCs w:val="20"/>
-          <w:highlight w:val="yellow"/>
-        </w:rPr>
-      </w:r>
-    </w:p>
-    <w:p>
-      <w:pPr>
-        <w:pStyle w:val="Normal"/>
-        <w:rPr>
-          <w:b/>
-          <w:sz w:val="20"/>
-          <w:szCs w:val="20"/>
-        </w:rPr>
-      </w:pPr>
-      <w:r>
-        <w:rPr>
-          <w:b/>
-          <w:sz w:val="20"/>
-          <w:szCs w:val="20"/>
-        </w:rPr>
-      </w:r>
-    </w:p>
-    <w:p>
-      <w:pPr>
-        <w:pStyle w:val="Normal"/>
-        <w:jc w:val="center"/>
-        <w:rPr>
-          <w:b/>
-          <w:sz w:val="20"/>
-          <w:szCs w:val="20"/>
-        </w:rPr>
-      </w:pPr>
-      <w:commentRangeStart w:id="9"/>
-      <w:r>
-        <w:rPr>
-          <w:b/>
-          <w:sz w:val="20"/>
-          <w:szCs w:val="20"/>
-        </w:rPr>
-        <w:t xml:space="preserve">Стоимость погрузочно-разгрузочных работ по </w:t>
-      </w:r>
-      <w:r>
-        <w:rPr>
-          <w:b/>
-          <w:sz w:val="20"/>
-          <w:szCs w:val="20"/>
-          <w:highlight w:val="yellow"/>
-        </w:rPr>
-        <w:t>г. Казань</w:t>
-      </w:r>
-      <w:r>
-        <w:rPr>
-          <w:b/>
-          <w:sz w:val="20"/>
-          <w:szCs w:val="20"/>
-        </w:rPr>
-        <w:t xml:space="preserve"> составит </w:t>
-      </w:r>
-      <w:r>
-        <w:rPr>
-          <w:b/>
-          <w:sz w:val="20"/>
-          <w:szCs w:val="20"/>
-          <w:highlight w:val="yellow"/>
-        </w:rPr>
-        <w:t>750(семьсот пятьдесят рублей)</w:t>
-      </w:r>
-      <w:r>
-        <w:rPr>
-          <w:b/>
-          <w:sz w:val="20"/>
-          <w:szCs w:val="20"/>
-        </w:rPr>
-        <w:t xml:space="preserve"> чел./час. Минимальный заказ </w:t>
-      </w:r>
-      <w:r>
-        <w:rPr>
-          <w:b/>
-          <w:sz w:val="20"/>
-          <w:szCs w:val="20"/>
-          <w:highlight w:val="yellow"/>
-        </w:rPr>
-        <w:t>2</w:t>
-      </w:r>
-      <w:r>
-        <w:rPr>
-          <w:b/>
-          <w:sz w:val="20"/>
-          <w:szCs w:val="20"/>
-        </w:rPr>
-        <w:t xml:space="preserve"> часа.</w:t>
-      </w:r>
-      <w:commentRangeEnd w:id="9"/>
-      <w:r>
-        <w:commentReference w:id="9"/>
       </w:r>
       <w:r>
         <w:rPr>
@@ -4381,91 +4271,89 @@
               <w:pStyle w:val="Normal"/>
               <w:jc w:val="both"/>
               <w:rPr>
+                <w:highlight w:val="none"/>
+                <w:shd w:fill="auto" w:val="clear"/>
+              </w:rPr>
+            </w:pPr>
+            <w:commentRangeStart w:id="8"/>
+            <w:r>
+              <w:rPr>
+                <w:sz w:val="20"/>
+                <w:szCs w:val="20"/>
+                <w:shd w:fill="auto" w:val="clear"/>
+              </w:rPr>
+              <w:t>{{ company_name }}</w:t>
+            </w:r>
+            <w:commentRangeEnd w:id="8"/>
+            <w:r>
+              <w:commentReference w:id="8"/>
+            </w:r>
+            <w:r>
+              <w:rPr>
+                <w:sz w:val="20"/>
+                <w:szCs w:val="20"/>
+                <w:shd w:fill="auto" w:val="clear"/>
+              </w:rPr>
+            </w:r>
+          </w:p>
+          <w:p>
+            <w:pPr>
+              <w:pStyle w:val="Normal"/>
+              <w:jc w:val="both"/>
+              <w:rPr>
                 <w:color w:val="000000"/>
                 <w:sz w:val="20"/>
                 <w:szCs w:val="20"/>
+              </w:rPr>
+            </w:pPr>
+            <w:r>
+              <w:rPr>
+                <w:color w:val="000000"/>
+                <w:sz w:val="20"/>
+                <w:szCs w:val="20"/>
+              </w:rPr>
+            </w:r>
+          </w:p>
+          <w:p>
+            <w:pPr>
+              <w:pStyle w:val="Normal"/>
+              <w:jc w:val="both"/>
+              <w:rPr>
+                <w:color w:val="000000"/>
+                <w:sz w:val="20"/>
+                <w:szCs w:val="20"/>
                 <w:highlight w:val="yellow"/>
               </w:rPr>
             </w:pPr>
-            <w:commentRangeStart w:id="10"/>
-            <w:r>
-              <w:rPr>
+            <w:r>
+              <w:rPr>
+                <w:color w:val="000000"/>
+                <w:sz w:val="20"/>
+                <w:szCs w:val="20"/>
+              </w:rPr>
+              <w:t>_______________</w:t>
+            </w:r>
+            <w:commentRangeStart w:id="9"/>
+            <w:r>
+              <w:rPr>
+                <w:color w:val="000000"/>
+                <w:sz w:val="20"/>
+                <w:szCs w:val="20"/>
+              </w:rPr>
+              <w:t>/</w:t>
+            </w:r>
+            <w:r>
+              <w:rPr>
+                <w:color w:val="000000"/>
                 <w:sz w:val="20"/>
                 <w:szCs w:val="20"/>
                 <w:highlight w:val="yellow"/>
               </w:rPr>
-              <w:t>_______________________</w:t>
-            </w:r>
-            <w:commentRangeEnd w:id="10"/>
-            <w:r>
-              <w:commentReference w:id="10"/>
-            </w:r>
-            <w:r>
-              <w:rPr>
-                <w:sz w:val="20"/>
-                <w:szCs w:val="20"/>
-                <w:highlight w:val="yellow"/>
-              </w:rPr>
-            </w:r>
-          </w:p>
-          <w:p>
-            <w:pPr>
-              <w:pStyle w:val="Normal"/>
-              <w:jc w:val="both"/>
-              <w:rPr>
-                <w:color w:val="000000"/>
-                <w:sz w:val="20"/>
-                <w:szCs w:val="20"/>
-              </w:rPr>
-            </w:pPr>
-            <w:r>
-              <w:rPr>
-                <w:color w:val="000000"/>
-                <w:sz w:val="20"/>
-                <w:szCs w:val="20"/>
-              </w:rPr>
-            </w:r>
-          </w:p>
-          <w:p>
-            <w:pPr>
-              <w:pStyle w:val="Normal"/>
-              <w:jc w:val="both"/>
-              <w:rPr>
-                <w:color w:val="000000"/>
-                <w:sz w:val="20"/>
-                <w:szCs w:val="20"/>
-                <w:highlight w:val="yellow"/>
-              </w:rPr>
-            </w:pPr>
-            <w:r>
-              <w:rPr>
-                <w:color w:val="000000"/>
-                <w:sz w:val="20"/>
-                <w:szCs w:val="20"/>
-              </w:rPr>
-              <w:t>_______________</w:t>
-            </w:r>
-            <w:commentRangeStart w:id="11"/>
-            <w:r>
-              <w:rPr>
-                <w:color w:val="000000"/>
-                <w:sz w:val="20"/>
-                <w:szCs w:val="20"/>
-              </w:rPr>
-              <w:t>/</w:t>
-            </w:r>
-            <w:r>
-              <w:rPr>
-                <w:color w:val="000000"/>
-                <w:sz w:val="20"/>
-                <w:szCs w:val="20"/>
-                <w:highlight w:val="yellow"/>
-              </w:rPr>
               <w:t>_________</w:t>
             </w:r>
-            <w:commentRangeEnd w:id="11"/>
-            <w:r>
-              <w:commentReference w:id="11"/>
+            <w:commentRangeEnd w:id="9"/>
+            <w:r>
+              <w:commentReference w:id="9"/>
             </w:r>
             <w:r>
               <w:rPr>
@@ -4792,9 +4680,8 @@
           <w:szCs w:val="20"/>
           <w:highlight w:val="yellow"/>
         </w:rPr>
-        <w:t xml:space="preserve">№ </w:t>
-      </w:r>
-      <w:commentRangeStart w:id="12"/>
+        <w:t>№</w:t>
+      </w:r>
       <w:r>
         <w:rPr>
           <w:b/>
@@ -4802,8 +4689,9 @@
           <w:szCs w:val="20"/>
           <w:highlight w:val="yellow"/>
         </w:rPr>
-        <w:t>______</w:t>
-      </w:r>
+        <w:t>{{ contract_number }} от {{ contract_date }}</w:t>
+      </w:r>
+      <w:commentRangeStart w:id="10"/>
       <w:r>
         <w:rPr>
           <w:b/>
@@ -4811,10 +4699,7 @@
           <w:szCs w:val="20"/>
           <w:highlight w:val="yellow"/>
         </w:rPr>
-      </w:r>
-      <w:commentRangeEnd w:id="12"/>
-      <w:r>
-        <w:commentReference w:id="12"/>
+        <w:t>г</w:t>
       </w:r>
       <w:r>
         <w:rPr>
@@ -4823,29 +4708,10 @@
           <w:szCs w:val="20"/>
           <w:highlight w:val="yellow"/>
         </w:rPr>
-        <w:t xml:space="preserve"> от </w:t>
-      </w:r>
-      <w:commentRangeStart w:id="13"/>
-      <w:r>
-        <w:rPr>
-          <w:b/>
-          <w:sz w:val="20"/>
-          <w:szCs w:val="20"/>
-          <w:highlight w:val="yellow"/>
-        </w:rPr>
-        <w:t>«__» ____ 2025 г</w:t>
-      </w:r>
-      <w:r>
-        <w:rPr>
-          <w:b/>
-          <w:sz w:val="20"/>
-          <w:szCs w:val="20"/>
-          <w:highlight w:val="yellow"/>
-        </w:rPr>
-      </w:r>
-      <w:commentRangeEnd w:id="13"/>
-      <w:r>
-        <w:commentReference w:id="13"/>
+      </w:r>
+      <w:commentRangeEnd w:id="10"/>
+      <w:r>
+        <w:commentReference w:id="10"/>
       </w:r>
       <w:r>
         <w:rPr>
@@ -4966,7 +4832,7 @@
                 <w:szCs w:val="20"/>
               </w:rPr>
             </w:pPr>
-            <w:commentRangeStart w:id="14"/>
+            <w:commentRangeStart w:id="11"/>
             <w:r>
               <w:rPr>
                 <w:b/>
@@ -4976,9 +4842,9 @@
               </w:rPr>
               <w:t>__.__.2025 г.</w:t>
             </w:r>
-            <w:commentRangeEnd w:id="14"/>
-            <w:r>
-              <w:commentReference w:id="14"/>
+            <w:commentRangeEnd w:id="11"/>
+            <w:r>
+              <w:commentReference w:id="11"/>
             </w:r>
             <w:r>
               <w:rPr>
@@ -5046,7 +4912,7 @@
                 <w:szCs w:val="20"/>
               </w:rPr>
             </w:pPr>
-            <w:commentRangeStart w:id="15"/>
+            <w:commentRangeStart w:id="12"/>
             <w:r>
               <w:rPr>
                 <w:sz w:val="20"/>
@@ -5122,9 +4988,9 @@
               </w:rPr>
               <w:t>Телефон контактного лица Заказчика__________________________________________________</w:t>
             </w:r>
-            <w:commentRangeEnd w:id="15"/>
-            <w:r>
-              <w:commentReference w:id="15"/>
+            <w:commentRangeEnd w:id="12"/>
+            <w:r>
+              <w:commentReference w:id="12"/>
             </w:r>
             <w:r>
               <w:rPr>
@@ -5210,7 +5076,7 @@
             </w:pPr>
             <w:bookmarkStart w:id="4" w:name="_nao4pjql9qhm"/>
             <w:bookmarkEnd w:id="4"/>
-            <w:commentRangeStart w:id="16"/>
+            <w:commentRangeStart w:id="13"/>
             <w:r>
               <w:rPr>
                 <w:b/>
@@ -5470,9 +5336,9 @@
                 <w:szCs w:val="20"/>
               </w:rPr>
             </w:pPr>
-            <w:commentRangeEnd w:id="16"/>
-            <w:r>
-              <w:commentReference w:id="16"/>
+            <w:commentRangeEnd w:id="13"/>
+            <w:r>
+              <w:commentReference w:id="13"/>
             </w:r>
             <w:r>
               <w:rPr/>
@@ -5921,7 +5787,7 @@
           <w:tab w:val="clear" w:pos="720"/>
           <w:tab w:val="left" w:pos="1238" w:leader="none"/>
         </w:tabs>
-        <w:spacing w:lineRule="auto" w:line="314"/>
+        <w:spacing w:lineRule="auto" w:line="312"/>
         <w:ind w:firstLine="576" w:right="418"/>
         <w:jc w:val="both"/>
         <w:rPr>
@@ -5944,7 +5810,7 @@
           <w:tab w:val="clear" w:pos="720"/>
           <w:tab w:val="left" w:pos="1238" w:leader="none"/>
         </w:tabs>
-        <w:spacing w:lineRule="auto" w:line="314"/>
+        <w:spacing w:lineRule="auto" w:line="312"/>
         <w:ind w:firstLine="576" w:right="418"/>
         <w:jc w:val="both"/>
         <w:rPr>
@@ -5967,7 +5833,7 @@
           <w:tab w:val="clear" w:pos="720"/>
           <w:tab w:val="left" w:pos="1238" w:leader="none"/>
         </w:tabs>
-        <w:spacing w:lineRule="auto" w:line="314"/>
+        <w:spacing w:lineRule="auto" w:line="312"/>
         <w:ind w:firstLine="576" w:right="418"/>
         <w:jc w:val="both"/>
         <w:rPr>
@@ -5990,7 +5856,7 @@
           <w:tab w:val="clear" w:pos="720"/>
           <w:tab w:val="left" w:pos="1238" w:leader="none"/>
         </w:tabs>
-        <w:spacing w:lineRule="auto" w:line="314"/>
+        <w:spacing w:lineRule="auto" w:line="312"/>
         <w:ind w:firstLine="576" w:right="418"/>
         <w:jc w:val="both"/>
         <w:rPr>
@@ -6013,7 +5879,7 @@
           <w:tab w:val="clear" w:pos="720"/>
           <w:tab w:val="left" w:pos="1238" w:leader="none"/>
         </w:tabs>
-        <w:spacing w:lineRule="auto" w:line="314"/>
+        <w:spacing w:lineRule="auto" w:line="312"/>
         <w:ind w:firstLine="576" w:right="418"/>
         <w:jc w:val="both"/>
         <w:rPr>
@@ -6036,7 +5902,7 @@
           <w:tab w:val="clear" w:pos="720"/>
           <w:tab w:val="left" w:pos="1238" w:leader="none"/>
         </w:tabs>
-        <w:spacing w:lineRule="auto" w:line="314"/>
+        <w:spacing w:lineRule="auto" w:line="312"/>
         <w:ind w:firstLine="576" w:right="418"/>
         <w:jc w:val="both"/>
         <w:rPr>
@@ -6059,7 +5925,7 @@
           <w:tab w:val="clear" w:pos="720"/>
           <w:tab w:val="left" w:pos="1238" w:leader="none"/>
         </w:tabs>
-        <w:spacing w:lineRule="auto" w:line="314"/>
+        <w:spacing w:lineRule="auto" w:line="312"/>
         <w:ind w:firstLine="576" w:right="418"/>
         <w:jc w:val="both"/>
         <w:rPr>
@@ -6082,7 +5948,7 @@
           <w:tab w:val="clear" w:pos="720"/>
           <w:tab w:val="left" w:pos="1238" w:leader="none"/>
         </w:tabs>
-        <w:spacing w:lineRule="auto" w:line="314"/>
+        <w:spacing w:lineRule="auto" w:line="312"/>
         <w:ind w:firstLine="576" w:right="418"/>
         <w:jc w:val="both"/>
         <w:rPr>
@@ -6105,7 +5971,7 @@
           <w:tab w:val="clear" w:pos="720"/>
           <w:tab w:val="left" w:pos="1238" w:leader="none"/>
         </w:tabs>
-        <w:spacing w:lineRule="auto" w:line="314"/>
+        <w:spacing w:lineRule="auto" w:line="312"/>
         <w:ind w:firstLine="576" w:right="418"/>
         <w:jc w:val="both"/>
         <w:rPr>
@@ -6128,7 +5994,7 @@
           <w:tab w:val="clear" w:pos="720"/>
           <w:tab w:val="left" w:pos="1238" w:leader="none"/>
         </w:tabs>
-        <w:spacing w:lineRule="auto" w:line="314"/>
+        <w:spacing w:lineRule="auto" w:line="312"/>
         <w:ind w:firstLine="576" w:right="418"/>
         <w:jc w:val="both"/>
         <w:rPr>
@@ -6151,7 +6017,7 @@
           <w:tab w:val="clear" w:pos="720"/>
           <w:tab w:val="left" w:pos="1238" w:leader="none"/>
         </w:tabs>
-        <w:spacing w:lineRule="auto" w:line="314"/>
+        <w:spacing w:lineRule="auto" w:line="312"/>
         <w:ind w:firstLine="576" w:right="418"/>
         <w:jc w:val="both"/>
         <w:rPr>
@@ -6174,7 +6040,7 @@
           <w:tab w:val="clear" w:pos="720"/>
           <w:tab w:val="left" w:pos="1238" w:leader="none"/>
         </w:tabs>
-        <w:spacing w:lineRule="auto" w:line="314"/>
+        <w:spacing w:lineRule="auto" w:line="312"/>
         <w:ind w:firstLine="576" w:right="418"/>
         <w:jc w:val="both"/>
         <w:rPr>
@@ -6197,7 +6063,7 @@
           <w:tab w:val="clear" w:pos="720"/>
           <w:tab w:val="left" w:pos="1238" w:leader="none"/>
         </w:tabs>
-        <w:spacing w:lineRule="auto" w:line="314"/>
+        <w:spacing w:lineRule="auto" w:line="312"/>
         <w:ind w:firstLine="576" w:right="418"/>
         <w:jc w:val="both"/>
         <w:rPr>
@@ -6220,7 +6086,7 @@
           <w:tab w:val="clear" w:pos="720"/>
           <w:tab w:val="left" w:pos="1238" w:leader="none"/>
         </w:tabs>
-        <w:spacing w:lineRule="auto" w:line="314"/>
+        <w:spacing w:lineRule="auto" w:line="312"/>
         <w:ind w:firstLine="576" w:right="418"/>
         <w:jc w:val="both"/>
         <w:rPr>
@@ -6243,7 +6109,7 @@
           <w:tab w:val="clear" w:pos="720"/>
           <w:tab w:val="left" w:pos="1238" w:leader="none"/>
         </w:tabs>
-        <w:spacing w:lineRule="auto" w:line="314"/>
+        <w:spacing w:lineRule="auto" w:line="312"/>
         <w:ind w:firstLine="576" w:right="418"/>
         <w:jc w:val="both"/>
         <w:rPr>
@@ -6266,7 +6132,7 @@
           <w:tab w:val="clear" w:pos="720"/>
           <w:tab w:val="left" w:pos="1238" w:leader="none"/>
         </w:tabs>
-        <w:spacing w:lineRule="auto" w:line="314"/>
+        <w:spacing w:lineRule="auto" w:line="312"/>
         <w:ind w:firstLine="576" w:right="418"/>
         <w:jc w:val="both"/>
         <w:rPr>
@@ -6289,7 +6155,7 @@
           <w:tab w:val="clear" w:pos="720"/>
           <w:tab w:val="left" w:pos="1238" w:leader="none"/>
         </w:tabs>
-        <w:spacing w:lineRule="auto" w:line="314"/>
+        <w:spacing w:lineRule="auto" w:line="312"/>
         <w:ind w:firstLine="576" w:right="418"/>
         <w:jc w:val="both"/>
         <w:rPr>
@@ -6312,7 +6178,7 @@
           <w:tab w:val="clear" w:pos="720"/>
           <w:tab w:val="left" w:pos="1238" w:leader="none"/>
         </w:tabs>
-        <w:spacing w:lineRule="auto" w:line="314"/>
+        <w:spacing w:lineRule="auto" w:line="312"/>
         <w:ind w:firstLine="576" w:right="418"/>
         <w:jc w:val="both"/>
         <w:rPr>
@@ -6335,7 +6201,7 @@
           <w:tab w:val="clear" w:pos="720"/>
           <w:tab w:val="left" w:pos="1238" w:leader="none"/>
         </w:tabs>
-        <w:spacing w:lineRule="auto" w:line="314"/>
+        <w:spacing w:lineRule="auto" w:line="312"/>
         <w:ind w:firstLine="576" w:right="418"/>
         <w:jc w:val="both"/>
         <w:rPr>
@@ -6391,7 +6257,6 @@
         </w:rPr>
         <w:t>№</w:t>
       </w:r>
-      <w:commentRangeStart w:id="17"/>
       <w:r>
         <w:rPr>
           <w:b/>
@@ -6399,7 +6264,11 @@
           <w:szCs w:val="20"/>
           <w:highlight w:val="yellow"/>
         </w:rPr>
-        <w:t xml:space="preserve">_________ </w:t>
+        <w:t xml:space="preserve">{{ contract_number }} </w:t>
+      </w:r>
+      <w:r>
+        <w:rPr/>
+        <w:commentReference w:id="14"/>
       </w:r>
       <w:r>
         <w:rPr>
@@ -6408,41 +6277,11 @@
           <w:szCs w:val="20"/>
           <w:highlight w:val="yellow"/>
         </w:rPr>
-      </w:r>
-      <w:commentRangeEnd w:id="17"/>
-      <w:r>
-        <w:commentReference w:id="17"/>
-      </w:r>
-      <w:r>
-        <w:rPr>
-          <w:b/>
-          <w:sz w:val="20"/>
-          <w:szCs w:val="20"/>
-          <w:highlight w:val="yellow"/>
-        </w:rPr>
-        <w:t xml:space="preserve">от </w:t>
-      </w:r>
-      <w:commentRangeStart w:id="18"/>
-      <w:r>
-        <w:rPr>
-          <w:b/>
-          <w:sz w:val="20"/>
-          <w:szCs w:val="20"/>
-          <w:highlight w:val="yellow"/>
-        </w:rPr>
-        <w:t xml:space="preserve">«__» ____ 2025 </w:t>
-      </w:r>
-      <w:r>
-        <w:rPr>
-          <w:b/>
-          <w:sz w:val="20"/>
-          <w:szCs w:val="20"/>
-          <w:highlight w:val="yellow"/>
-        </w:rPr>
-      </w:r>
-      <w:commentRangeEnd w:id="18"/>
-      <w:r>
-        <w:commentReference w:id="18"/>
+        <w:t>от {{ contract_date }}</w:t>
+      </w:r>
+      <w:r>
+        <w:rPr/>
+        <w:commentReference w:id="15"/>
       </w:r>
       <w:r>
         <w:rPr>
@@ -6545,7 +6384,7 @@
           <w:szCs w:val="20"/>
         </w:rPr>
       </w:pPr>
-      <w:commentRangeStart w:id="19"/>
+      <w:commentRangeStart w:id="16"/>
       <w:r>
         <w:rPr>
           <w:sz w:val="20"/>
@@ -6698,9 +6537,9 @@
           <w:szCs w:val="20"/>
         </w:rPr>
       </w:r>
-      <w:commentRangeEnd w:id="19"/>
-      <w:r>
-        <w:commentReference w:id="19"/>
+      <w:commentRangeEnd w:id="16"/>
+      <w:r>
+        <w:commentReference w:id="16"/>
       </w:r>
       <w:r>
         <w:rPr>
@@ -7370,7 +7209,7 @@
                 <w:szCs w:val="20"/>
               </w:rPr>
             </w:pPr>
-            <w:commentRangeStart w:id="20"/>
+            <w:commentRangeStart w:id="17"/>
             <w:r>
               <w:rPr>
                 <w:sz w:val="20"/>
@@ -7403,9 +7242,9 @@
               </w:rPr>
               <w:t>/__________________________/</w:t>
             </w:r>
-            <w:commentRangeEnd w:id="20"/>
-            <w:r>
-              <w:commentReference w:id="20"/>
+            <w:commentRangeEnd w:id="17"/>
+            <w:r>
+              <w:commentReference w:id="17"/>
             </w:r>
             <w:r>
               <w:rPr>
@@ -7510,7 +7349,7 @@
   <w:comment w:id="0" w:author="gabbasovilas50@gmail.com" w:date="2025-10-02T08:21:00Z" w:initials="g">
     <w:p>
       <w:pPr>
-        <w:overflowPunct w:val="true"/>
+        <w:overflowPunct w:val="false"/>
         <w:rPr/>
       </w:pPr>
       <w:r>
@@ -7525,7 +7364,7 @@
   <w:comment w:id="1" w:author="gabbasovilas50@gmail.com" w:date="2025-10-02T08:22:00Z" w:initials="g">
     <w:p>
       <w:pPr>
-        <w:overflowPunct w:val="true"/>
+        <w:overflowPunct w:val="false"/>
         <w:rPr/>
       </w:pPr>
       <w:r>
@@ -7540,7 +7379,7 @@
   <w:comment w:id="2" w:author="gabbasovilas50@gmail.com" w:date="2025-10-02T08:22:00Z" w:initials="g">
     <w:p>
       <w:pPr>
-        <w:overflowPunct w:val="true"/>
+        <w:overflowPunct w:val="false"/>
         <w:rPr/>
       </w:pPr>
       <w:r>
@@ -7555,7 +7394,7 @@
   <w:comment w:id="3" w:author="gabbasovilas50@gmail.com" w:date="2025-10-02T08:24:00Z" w:initials="g">
     <w:p>
       <w:pPr>
-        <w:overflowPunct w:val="true"/>
+        <w:overflowPunct w:val="false"/>
         <w:rPr/>
       </w:pPr>
       <w:r>
@@ -7563,14 +7402,14 @@
           <w:rFonts w:eastAsia="DejaVu Sans" w:cs="Noto Sans Arabic UI" w:ascii="Liberation Serif" w:hAnsi="Liberation Serif"/>
           <w:lang w:val="en-US" w:eastAsia="en-US" w:bidi="en-US"/>
         </w:rPr>
-        <w:t>Название услуги, которую мы предоставляем заказчику по договору</w:t>
+        <w:t>Реквизиты из карточки организщации, содержании по аналогии с нашими реквизитами</w:t>
       </w:r>
     </w:p>
   </w:comment>
-  <w:comment w:id="4" w:author="gabbasovilas50@gmail.com" w:date="2025-10-02T08:24:00Z" w:initials="g">
-    <w:p>
-      <w:pPr>
-        <w:overflowPunct w:val="true"/>
+  <w:comment w:id="4" w:author="gabbasovilas50@gmail.com" w:date="2025-10-02T08:25:00Z" w:initials="g">
+    <w:p>
+      <w:pPr>
+        <w:overflowPunct w:val="false"/>
         <w:rPr/>
       </w:pPr>
       <w:r>
@@ -7578,14 +7417,14 @@
           <w:rFonts w:eastAsia="DejaVu Sans" w:cs="Noto Sans Arabic UI" w:ascii="Liberation Serif" w:hAnsi="Liberation Serif"/>
           <w:lang w:val="en-US" w:eastAsia="en-US" w:bidi="en-US"/>
         </w:rPr>
-        <w:t>Реквизиты из карточки организщации, содержании по аналогии с нашими реквизитами</w:t>
+        <w:t>Подписант(директор, гендир, доверенное лицо) из карточки организации</w:t>
       </w:r>
     </w:p>
   </w:comment>
   <w:comment w:id="5" w:author="gabbasovilas50@gmail.com" w:date="2025-10-02T08:25:00Z" w:initials="g">
     <w:p>
       <w:pPr>
-        <w:overflowPunct w:val="true"/>
+        <w:overflowPunct w:val="false"/>
         <w:rPr/>
       </w:pPr>
       <w:r>
@@ -7593,14 +7432,14 @@
           <w:rFonts w:eastAsia="DejaVu Sans" w:cs="Noto Sans Arabic UI" w:ascii="Liberation Serif" w:hAnsi="Liberation Serif"/>
           <w:lang w:val="en-US" w:eastAsia="en-US" w:bidi="en-US"/>
         </w:rPr>
-        <w:t>Подписант(директор, гендир, доверенное лицо) из карточки организации</w:t>
+        <w:t>Дата составления договора</w:t>
       </w:r>
     </w:p>
   </w:comment>
   <w:comment w:id="6" w:author="gabbasovilas50@gmail.com" w:date="2025-10-02T08:25:00Z" w:initials="g">
     <w:p>
       <w:pPr>
-        <w:overflowPunct w:val="true"/>
+        <w:overflowPunct w:val="false"/>
         <w:rPr/>
       </w:pPr>
       <w:r>
@@ -7608,14 +7447,14 @@
           <w:rFonts w:eastAsia="DejaVu Sans" w:cs="Noto Sans Arabic UI" w:ascii="Liberation Serif" w:hAnsi="Liberation Serif"/>
           <w:lang w:val="en-US" w:eastAsia="en-US" w:bidi="en-US"/>
         </w:rPr>
-        <w:t>Из реестра договоров</w:t>
+        <w:t>Планируемая дата работ, в целом, в некоторых случаях исключаем эту строчку</w:t>
       </w:r>
     </w:p>
   </w:comment>
-  <w:comment w:id="7" w:author="gabbasovilas50@gmail.com" w:date="2025-10-02T08:25:00Z" w:initials="g">
-    <w:p>
-      <w:pPr>
-        <w:overflowPunct w:val="true"/>
+  <w:comment w:id="7" w:author="gabbasovilas50@gmail.com" w:date="2025-10-02T08:26:00Z" w:initials="g">
+    <w:p>
+      <w:pPr>
+        <w:overflowPunct w:val="false"/>
         <w:rPr/>
       </w:pPr>
       <w:r>
@@ -7623,14 +7462,14 @@
           <w:rFonts w:eastAsia="DejaVu Sans" w:cs="Noto Sans Arabic UI" w:ascii="Liberation Serif" w:hAnsi="Liberation Serif"/>
           <w:lang w:val="en-US" w:eastAsia="en-US" w:bidi="en-US"/>
         </w:rPr>
-        <w:t>Дата составления договора</w:t>
+        <w:t>Формулировка на почасовую оплату, меняется город, ставка, условие минимального заказа</w:t>
       </w:r>
     </w:p>
   </w:comment>
-  <w:comment w:id="8" w:author="gabbasovilas50@gmail.com" w:date="2025-10-02T08:25:00Z" w:initials="g">
-    <w:p>
-      <w:pPr>
-        <w:overflowPunct w:val="true"/>
+  <w:comment w:id="8" w:author="gabbasovilas50@gmail.com" w:date="2025-10-02T08:26:00Z" w:initials="g">
+    <w:p>
+      <w:pPr>
+        <w:overflowPunct w:val="false"/>
         <w:rPr/>
       </w:pPr>
       <w:r>
@@ -7638,14 +7477,14 @@
           <w:rFonts w:eastAsia="DejaVu Sans" w:cs="Noto Sans Arabic UI" w:ascii="Liberation Serif" w:hAnsi="Liberation Serif"/>
           <w:lang w:val="en-US" w:eastAsia="en-US" w:bidi="en-US"/>
         </w:rPr>
-        <w:t>Планируемая дата работ, в целом, в некоторых случаях исключаем эту строчку</w:t>
+        <w:t>Согращенное название юр лица заказчика</w:t>
       </w:r>
     </w:p>
   </w:comment>
-  <w:comment w:id="9" w:author="gabbasovilas50@gmail.com" w:date="2025-10-02T08:26:00Z" w:initials="g">
-    <w:p>
-      <w:pPr>
-        <w:overflowPunct w:val="true"/>
+  <w:comment w:id="9" w:author="gabbasovilas50@gmail.com" w:date="2025-10-02T08:27:00Z" w:initials="g">
+    <w:p>
+      <w:pPr>
+        <w:overflowPunct w:val="false"/>
         <w:rPr/>
       </w:pPr>
       <w:r>
@@ -7653,14 +7492,14 @@
           <w:rFonts w:eastAsia="DejaVu Sans" w:cs="Noto Sans Arabic UI" w:ascii="Liberation Serif" w:hAnsi="Liberation Serif"/>
           <w:lang w:val="en-US" w:eastAsia="en-US" w:bidi="en-US"/>
         </w:rPr>
-        <w:t>Формулировка на почасовую оплату, меняется город, ставка, условие минимального заказа</w:t>
+        <w:t>Подписант(директор, гендир, доверенное лицо) из карточки организации</w:t>
       </w:r>
     </w:p>
   </w:comment>
-  <w:comment w:id="10" w:author="gabbasovilas50@gmail.com" w:date="2025-10-02T08:26:00Z" w:initials="g">
-    <w:p>
-      <w:pPr>
-        <w:overflowPunct w:val="true"/>
+  <w:comment w:id="10" w:author="gabbasovilas50@gmail.com" w:date="2025-10-02T08:27:00Z" w:initials="g">
+    <w:p>
+      <w:pPr>
+        <w:overflowPunct w:val="false"/>
         <w:rPr/>
       </w:pPr>
       <w:r>
@@ -7668,14 +7507,26 @@
           <w:rFonts w:eastAsia="DejaVu Sans" w:cs="Noto Sans Arabic UI" w:ascii="Liberation Serif" w:hAnsi="Liberation Serif"/>
           <w:lang w:val="en-US" w:eastAsia="en-US" w:bidi="en-US"/>
         </w:rPr>
-        <w:t>Согращенное название юр лица заказчика</w:t>
+        <w:t>Дата составления договора</w:t>
+      </w:r>
+    </w:p>
+    <w:p>
+      <w:pPr>
+        <w:overflowPunct w:val="false"/>
+        <w:rPr/>
+      </w:pPr>
+      <w:r>
+        <w:rPr>
+          <w:rFonts w:ascii="Liberation Serif" w:hAnsi="Liberation Serif" w:eastAsia="DejaVu Sans" w:cs="Noto Sans Arabic UI"/>
+          <w:lang w:val="en-US" w:eastAsia="en-US" w:bidi="en-US"/>
+        </w:rPr>
       </w:r>
     </w:p>
   </w:comment>
   <w:comment w:id="11" w:author="gabbasovilas50@gmail.com" w:date="2025-10-02T08:27:00Z" w:initials="g">
     <w:p>
       <w:pPr>
-        <w:overflowPunct w:val="true"/>
+        <w:overflowPunct w:val="false"/>
         <w:rPr/>
       </w:pPr>
       <w:r>
@@ -7683,14 +7534,14 @@
           <w:rFonts w:eastAsia="DejaVu Sans" w:cs="Noto Sans Arabic UI" w:ascii="Liberation Serif" w:hAnsi="Liberation Serif"/>
           <w:lang w:val="en-US" w:eastAsia="en-US" w:bidi="en-US"/>
         </w:rPr>
-        <w:t>Подписант(директор, гендир, доверенное лицо) из карточки организации</w:t>
+        <w:t>Заполняется заказчиком</w:t>
       </w:r>
     </w:p>
   </w:comment>
   <w:comment w:id="12" w:author="gabbasovilas50@gmail.com" w:date="2025-10-02T08:27:00Z" w:initials="g">
     <w:p>
       <w:pPr>
-        <w:overflowPunct w:val="true"/>
+        <w:overflowPunct w:val="false"/>
         <w:rPr/>
       </w:pPr>
       <w:r>
@@ -7698,14 +7549,14 @@
           <w:rFonts w:eastAsia="DejaVu Sans" w:cs="Noto Sans Arabic UI" w:ascii="Liberation Serif" w:hAnsi="Liberation Serif"/>
           <w:lang w:val="en-US" w:eastAsia="en-US" w:bidi="en-US"/>
         </w:rPr>
-        <w:t>Из реестра договоров</w:t>
+        <w:t>Заполняется заказчиком</w:t>
       </w:r>
     </w:p>
   </w:comment>
-  <w:comment w:id="13" w:author="gabbasovilas50@gmail.com" w:date="2025-10-02T08:27:00Z" w:initials="g">
-    <w:p>
-      <w:pPr>
-        <w:overflowPunct w:val="true"/>
+  <w:comment w:id="13" w:author="gabbasovilas50@gmail.com" w:date="2025-10-02T08:28:00Z" w:initials="g">
+    <w:p>
+      <w:pPr>
+        <w:overflowPunct w:val="false"/>
         <w:rPr/>
       </w:pPr>
       <w:r>
@@ -7713,12 +7564,12 @@
           <w:rFonts w:eastAsia="DejaVu Sans" w:cs="Noto Sans Arabic UI" w:ascii="Liberation Serif" w:hAnsi="Liberation Serif"/>
           <w:lang w:val="en-US" w:eastAsia="en-US" w:bidi="en-US"/>
         </w:rPr>
-        <w:t>Дата составления договора</w:t>
-      </w:r>
-    </w:p>
-    <w:p>
-      <w:pPr>
-        <w:overflowPunct w:val="true"/>
+        <w:t>Реквизиты из карточки организщации, содержании по аналогии с нашими реквизитами</w:t>
+      </w:r>
+    </w:p>
+    <w:p>
+      <w:pPr>
+        <w:overflowPunct w:val="false"/>
         <w:rPr/>
       </w:pPr>
       <w:r>
@@ -7729,10 +7580,10 @@
       </w:r>
     </w:p>
   </w:comment>
-  <w:comment w:id="14" w:author="gabbasovilas50@gmail.com" w:date="2025-10-02T08:27:00Z" w:initials="g">
-    <w:p>
-      <w:pPr>
-        <w:overflowPunct w:val="true"/>
+  <w:comment w:id="14" w:author="gabbasovilas50@gmail.com" w:date="2025-10-02T08:28:00Z" w:initials="g">
+    <w:p>
+      <w:pPr>
+        <w:overflowPunct w:val="false"/>
         <w:rPr/>
       </w:pPr>
       <w:r>
@@ -7740,14 +7591,14 @@
           <w:rFonts w:eastAsia="DejaVu Sans" w:cs="Noto Sans Arabic UI" w:ascii="Liberation Serif" w:hAnsi="Liberation Serif"/>
           <w:lang w:val="en-US" w:eastAsia="en-US" w:bidi="en-US"/>
         </w:rPr>
-        <w:t>Заполняется заказчиком</w:t>
+        <w:t>Из реестра договоров</w:t>
       </w:r>
     </w:p>
   </w:comment>
-  <w:comment w:id="15" w:author="gabbasovilas50@gmail.com" w:date="2025-10-02T08:27:00Z" w:initials="g">
-    <w:p>
-      <w:pPr>
-        <w:overflowPunct w:val="true"/>
+  <w:comment w:id="15" w:author="gabbasovilas50@gmail.com" w:date="2025-10-02T08:28:00Z" w:initials="g">
+    <w:p>
+      <w:pPr>
+        <w:overflowPunct w:val="false"/>
         <w:rPr/>
       </w:pPr>
       <w:r>
@@ -7755,14 +7606,14 @@
           <w:rFonts w:eastAsia="DejaVu Sans" w:cs="Noto Sans Arabic UI" w:ascii="Liberation Serif" w:hAnsi="Liberation Serif"/>
           <w:lang w:val="en-US" w:eastAsia="en-US" w:bidi="en-US"/>
         </w:rPr>
-        <w:t>Заполняется заказчиком</w:t>
+        <w:t>Дата составления договора</w:t>
       </w:r>
     </w:p>
   </w:comment>
-  <w:comment w:id="16" w:author="gabbasovilas50@gmail.com" w:date="2025-10-02T08:28:00Z" w:initials="g">
-    <w:p>
-      <w:pPr>
-        <w:overflowPunct w:val="true"/>
+  <w:comment w:id="16" w:author="gabbasovilas50@gmail.com" w:date="2025-10-02T08:29:00Z" w:initials="g">
+    <w:p>
+      <w:pPr>
+        <w:overflowPunct w:val="false"/>
         <w:rPr/>
       </w:pPr>
       <w:r>
@@ -7770,71 +7621,14 @@
           <w:rFonts w:eastAsia="DejaVu Sans" w:cs="Noto Sans Arabic UI" w:ascii="Liberation Serif" w:hAnsi="Liberation Serif"/>
           <w:lang w:val="en-US" w:eastAsia="en-US" w:bidi="en-US"/>
         </w:rPr>
-        <w:t>Реквизиты из карточки организщации, содержании по аналогии с нашими реквизитами</w:t>
-      </w:r>
-    </w:p>
-    <w:p>
-      <w:pPr>
-        <w:overflowPunct w:val="true"/>
-        <w:rPr/>
-      </w:pPr>
-      <w:r>
-        <w:rPr>
-          <w:rFonts w:ascii="Liberation Serif" w:hAnsi="Liberation Serif" w:eastAsia="DejaVu Sans" w:cs="Noto Sans Arabic UI"/>
-          <w:lang w:val="en-US" w:eastAsia="en-US" w:bidi="en-US"/>
-        </w:rPr>
+        <w:t>Заполняется заказчиком</w:t>
       </w:r>
     </w:p>
   </w:comment>
-  <w:comment w:id="17" w:author="gabbasovilas50@gmail.com" w:date="2025-10-02T08:28:00Z" w:initials="g">
-    <w:p>
-      <w:pPr>
-        <w:overflowPunct w:val="true"/>
-        <w:rPr/>
-      </w:pPr>
-      <w:r>
-        <w:rPr>
-          <w:rFonts w:eastAsia="DejaVu Sans" w:cs="Noto Sans Arabic UI" w:ascii="Liberation Serif" w:hAnsi="Liberation Serif"/>
-          <w:lang w:val="en-US" w:eastAsia="en-US" w:bidi="en-US"/>
-        </w:rPr>
-        <w:t>Из реестра договоров</w:t>
-      </w:r>
-    </w:p>
-  </w:comment>
-  <w:comment w:id="18" w:author="gabbasovilas50@gmail.com" w:date="2025-10-02T08:28:00Z" w:initials="g">
-    <w:p>
-      <w:pPr>
-        <w:overflowPunct w:val="true"/>
-        <w:rPr/>
-      </w:pPr>
-      <w:r>
-        <w:rPr>
-          <w:rFonts w:eastAsia="DejaVu Sans" w:cs="Noto Sans Arabic UI" w:ascii="Liberation Serif" w:hAnsi="Liberation Serif"/>
-          <w:lang w:val="en-US" w:eastAsia="en-US" w:bidi="en-US"/>
-        </w:rPr>
-        <w:t>Дата составления договора</w:t>
-      </w:r>
-    </w:p>
-  </w:comment>
-  <w:comment w:id="19" w:author="gabbasovilas50@gmail.com" w:date="2025-10-02T08:29:00Z" w:initials="g">
-    <w:p>
-      <w:pPr>
-        <w:overflowPunct w:val="true"/>
-        <w:rPr/>
-      </w:pPr>
-      <w:r>
-        <w:rPr>
-          <w:rFonts w:eastAsia="DejaVu Sans" w:cs="Noto Sans Arabic UI" w:ascii="Liberation Serif" w:hAnsi="Liberation Serif"/>
-          <w:lang w:val="en-US" w:eastAsia="en-US" w:bidi="en-US"/>
-        </w:rPr>
-        <w:t>Заполняется заказчиком</w:t>
-      </w:r>
-    </w:p>
-  </w:comment>
-  <w:comment w:id="20" w:author="gabbasovilas50@gmail.com" w:date="2025-10-02T08:29:00Z" w:initials="g">
-    <w:p>
-      <w:pPr>
-        <w:overflowPunct w:val="true"/>
+  <w:comment w:id="17" w:author="gabbasovilas50@gmail.com" w:date="2025-10-02T08:29:00Z" w:initials="g">
+    <w:p>
+      <w:pPr>
+        <w:overflowPunct w:val="false"/>
         <w:rPr/>
       </w:pPr>
       <w:r>

</xml_diff>

<commit_message>
feat: settings, dynamic executor profile in contract
</commit_message>
<xml_diff>
--- a/templates/contract_template.docx
+++ b/templates/contract_template.docx
@@ -154,7 +154,7 @@
           <w:sz w:val="20"/>
           <w:szCs w:val="20"/>
         </w:rPr>
-        <w:t>Индивидуальный предприниматель Лукманов Марат Ильгизович</w:t>
+        <w:t>{{ executor_name }}</w:t>
       </w:r>
       <w:r>
         <w:rPr>
@@ -2936,36 +2936,39 @@
                 <w:tab w:val="clear" w:pos="720"/>
                 <w:tab w:val="left" w:pos="8973" w:leader="none"/>
               </w:tabs>
-              <w:spacing w:lineRule="auto" w:line="480"/>
+              <w:spacing w:lineRule="auto" w:line="240"/>
+              <w:ind w:hanging="0" w:left="0"/>
               <w:rPr>
                 <w:b/>
+                <w:bCs/>
+                <w:highlight w:val="none"/>
+                <w:shd w:fill="auto" w:val="clear"/>
+              </w:rPr>
+            </w:pPr>
+            <w:commentRangeStart w:id="3"/>
+            <w:r>
+              <w:rPr>
+                <w:b/>
+                <w:bCs/>
                 <w:color w:val="000000"/>
                 <w:sz w:val="20"/>
                 <w:szCs w:val="20"/>
-              </w:rPr>
-            </w:pPr>
-            <w:commentRangeStart w:id="3"/>
+                <w:shd w:fill="auto" w:val="clear"/>
+              </w:rPr>
+              <w:t>Заказчик:</w:t>
+            </w:r>
+            <w:commentRangeEnd w:id="3"/>
+            <w:r>
+              <w:commentReference w:id="3"/>
+            </w:r>
             <w:r>
               <w:rPr>
                 <w:b/>
+                <w:bCs/>
                 <w:color w:val="000000"/>
                 <w:sz w:val="20"/>
                 <w:szCs w:val="20"/>
-                <w:highlight w:val="yellow"/>
-              </w:rPr>
-              <w:t>Заказчик:</w:t>
-            </w:r>
-            <w:commentRangeEnd w:id="3"/>
-            <w:r>
-              <w:commentReference w:id="3"/>
-            </w:r>
-            <w:r>
-              <w:rPr>
-                <w:b/>
-                <w:color w:val="000000"/>
-                <w:sz w:val="20"/>
-                <w:szCs w:val="20"/>
-                <w:highlight w:val="yellow"/>
+                <w:shd w:fill="auto" w:val="clear"/>
               </w:rPr>
             </w:r>
           </w:p>
@@ -2976,16 +2979,199 @@
                 <w:tab w:val="clear" w:pos="720"/>
                 <w:tab w:val="left" w:pos="8973" w:leader="none"/>
               </w:tabs>
-              <w:rPr>
-                <w:sz w:val="20"/>
-                <w:szCs w:val="20"/>
-              </w:rPr>
-            </w:pPr>
-            <w:r>
-              <w:rPr>
-                <w:sz w:val="20"/>
-                <w:szCs w:val="20"/>
-              </w:rPr>
+              <w:spacing w:lineRule="auto" w:line="240"/>
+              <w:ind w:hanging="0" w:left="0"/>
+              <w:rPr/>
+            </w:pPr>
+            <w:r>
+              <w:rPr>
+                <w:sz w:val="20"/>
+                <w:szCs w:val="20"/>
+              </w:rPr>
+              <w:t>{{ customer_full_name }}</w:t>
+            </w:r>
+          </w:p>
+          <w:p>
+            <w:pPr>
+              <w:pStyle w:val="Normal"/>
+              <w:tabs>
+                <w:tab w:val="clear" w:pos="720"/>
+                <w:tab w:val="left" w:pos="8973" w:leader="none"/>
+              </w:tabs>
+              <w:spacing w:lineRule="auto" w:line="240"/>
+              <w:ind w:hanging="0" w:left="0"/>
+              <w:rPr>
+                <w:sz w:val="20"/>
+                <w:szCs w:val="20"/>
+              </w:rPr>
+            </w:pPr>
+            <w:r>
+              <w:rPr>
+                <w:sz w:val="20"/>
+                <w:szCs w:val="20"/>
+              </w:rPr>
+              <w:t>ИНН: {{ customer_inn }}</w:t>
+            </w:r>
+          </w:p>
+          <w:p>
+            <w:pPr>
+              <w:pStyle w:val="Normal"/>
+              <w:tabs>
+                <w:tab w:val="clear" w:pos="720"/>
+                <w:tab w:val="left" w:pos="8973" w:leader="none"/>
+              </w:tabs>
+              <w:spacing w:lineRule="auto" w:line="240"/>
+              <w:ind w:hanging="0" w:left="0"/>
+              <w:rPr>
+                <w:sz w:val="20"/>
+                <w:szCs w:val="20"/>
+              </w:rPr>
+            </w:pPr>
+            <w:r>
+              <w:rPr>
+                <w:sz w:val="20"/>
+                <w:szCs w:val="20"/>
+              </w:rPr>
+              <w:t>КПП: {{ customer_kpp }}</w:t>
+            </w:r>
+          </w:p>
+          <w:p>
+            <w:pPr>
+              <w:pStyle w:val="Normal"/>
+              <w:tabs>
+                <w:tab w:val="clear" w:pos="720"/>
+                <w:tab w:val="left" w:pos="8973" w:leader="none"/>
+              </w:tabs>
+              <w:spacing w:lineRule="auto" w:line="240"/>
+              <w:ind w:hanging="0" w:left="0"/>
+              <w:rPr>
+                <w:sz w:val="20"/>
+                <w:szCs w:val="20"/>
+              </w:rPr>
+            </w:pPr>
+            <w:r>
+              <w:rPr>
+                <w:sz w:val="20"/>
+                <w:szCs w:val="20"/>
+              </w:rPr>
+              <w:t>ОГРН: {{ customer_ogrn }}</w:t>
+            </w:r>
+          </w:p>
+          <w:p>
+            <w:pPr>
+              <w:pStyle w:val="Normal"/>
+              <w:tabs>
+                <w:tab w:val="clear" w:pos="720"/>
+                <w:tab w:val="left" w:pos="8973" w:leader="none"/>
+              </w:tabs>
+              <w:spacing w:lineRule="auto" w:line="240"/>
+              <w:ind w:hanging="0" w:left="0"/>
+              <w:rPr>
+                <w:sz w:val="20"/>
+                <w:szCs w:val="20"/>
+              </w:rPr>
+            </w:pPr>
+            <w:r>
+              <w:rPr>
+                <w:sz w:val="20"/>
+                <w:szCs w:val="20"/>
+              </w:rPr>
+              <w:t>Адрес: {{ customer_legal_address }}</w:t>
+            </w:r>
+          </w:p>
+          <w:p>
+            <w:pPr>
+              <w:pStyle w:val="Normal"/>
+              <w:tabs>
+                <w:tab w:val="clear" w:pos="720"/>
+                <w:tab w:val="left" w:pos="8973" w:leader="none"/>
+              </w:tabs>
+              <w:spacing w:lineRule="auto" w:line="240"/>
+              <w:ind w:hanging="0" w:left="0"/>
+              <w:rPr>
+                <w:sz w:val="20"/>
+                <w:szCs w:val="20"/>
+              </w:rPr>
+            </w:pPr>
+            <w:r>
+              <w:rPr>
+                <w:sz w:val="20"/>
+                <w:szCs w:val="20"/>
+              </w:rPr>
+              <w:t>{% if is_ooo %}</w:t>
+            </w:r>
+          </w:p>
+          <w:p>
+            <w:pPr>
+              <w:pStyle w:val="Normal"/>
+              <w:tabs>
+                <w:tab w:val="clear" w:pos="720"/>
+                <w:tab w:val="left" w:pos="8973" w:leader="none"/>
+              </w:tabs>
+              <w:spacing w:lineRule="auto" w:line="240"/>
+              <w:ind w:hanging="0" w:left="0"/>
+              <w:rPr>
+                <w:sz w:val="20"/>
+                <w:szCs w:val="20"/>
+              </w:rPr>
+            </w:pPr>
+            <w:r>
+              <w:rPr>
+                <w:sz w:val="20"/>
+                <w:szCs w:val="20"/>
+              </w:rPr>
+              <w:t>в лице {{ customer_director_position }}</w:t>
+            </w:r>
+          </w:p>
+          <w:p>
+            <w:pPr>
+              <w:pStyle w:val="Normal"/>
+              <w:tabs>
+                <w:tab w:val="clear" w:pos="720"/>
+                <w:tab w:val="left" w:pos="8973" w:leader="none"/>
+              </w:tabs>
+              <w:spacing w:lineRule="auto" w:line="240"/>
+              <w:ind w:hanging="0" w:left="0"/>
+              <w:rPr>
+                <w:sz w:val="20"/>
+                <w:szCs w:val="20"/>
+              </w:rPr>
+            </w:pPr>
+            <w:r>
+              <w:rPr>
+                <w:sz w:val="20"/>
+                <w:szCs w:val="20"/>
+              </w:rPr>
+              <w:t>{{ customer_director }}, {{ legal_text }}</w:t>
+            </w:r>
+          </w:p>
+          <w:p>
+            <w:pPr>
+              <w:pStyle w:val="Normal"/>
+              <w:tabs>
+                <w:tab w:val="clear" w:pos="720"/>
+                <w:tab w:val="left" w:pos="8973" w:leader="none"/>
+              </w:tabs>
+              <w:spacing w:lineRule="auto" w:line="240"/>
+              <w:ind w:hanging="0" w:left="0"/>
+              <w:rPr>
+                <w:sz w:val="20"/>
+                <w:szCs w:val="20"/>
+              </w:rPr>
+            </w:pPr>
+            <w:r>
+              <w:rPr>
+                <w:sz w:val="20"/>
+                <w:szCs w:val="20"/>
+              </w:rPr>
+              <w:t>{% else %}действующий на основании {{ customer_legal_basis }}</w:t>
+            </w:r>
+            <w:r>
+              <w:rPr>
+                <w:sz w:val="20"/>
+                <w:szCs w:val="20"/>
+              </w:rPr>
+              <w:t>. {% endif %}</w:t>
             </w:r>
           </w:p>
         </w:tc>
@@ -3069,7 +3255,7 @@
                 <w:sz w:val="20"/>
                 <w:szCs w:val="20"/>
               </w:rPr>
-              <w:t>Индивидуальный предприниматель</w:t>
+              <w:t>{{ executor_name }}</w:t>
             </w:r>
           </w:p>
           <w:p>
@@ -3089,7 +3275,7 @@
                 <w:sz w:val="20"/>
                 <w:szCs w:val="20"/>
               </w:rPr>
-              <w:t>Лукманов Марат Ильгизович</w:t>
+              <w:t>Юридический адрес: {{ executor_legal_address }}</w:t>
             </w:r>
           </w:p>
           <w:p>
@@ -3109,7 +3295,7 @@
                 <w:sz w:val="20"/>
                 <w:szCs w:val="20"/>
               </w:rPr>
-              <w:t>Юридический адрес: 420032, Республика Татарстан, г. Казань, ул. Краснококшайская, д. 60, кв. 420</w:t>
+              <w:t>Почтовый адрес: {{ executor_postal_address }}</w:t>
             </w:r>
           </w:p>
           <w:p>
@@ -3129,7 +3315,7 @@
                 <w:sz w:val="20"/>
                 <w:szCs w:val="20"/>
               </w:rPr>
-              <w:t>Почтовый адрес: 420032, Республика Татарстан, г. Казань, ул. Краснококшайская, д. 60, кв. 420</w:t>
+              <w:t>ИНН: {{ executor_inn }}</w:t>
             </w:r>
           </w:p>
           <w:p>
@@ -3149,7 +3335,7 @@
                 <w:sz w:val="20"/>
                 <w:szCs w:val="20"/>
               </w:rPr>
-              <w:t>ИНН: 164509365669</w:t>
+              <w:t>ОГРНИП: {{ executor_ogrnip }}</w:t>
             </w:r>
           </w:p>
           <w:p>
@@ -3169,7 +3355,7 @@
                 <w:sz w:val="20"/>
                 <w:szCs w:val="20"/>
               </w:rPr>
-              <w:t>ОГРНИП: 313168915600018</w:t>
+              <w:t>Расчетный счет: {{ executor_bank_account }}</w:t>
             </w:r>
           </w:p>
           <w:p>
@@ -3189,7 +3375,7 @@
                 <w:sz w:val="20"/>
                 <w:szCs w:val="20"/>
               </w:rPr>
-              <w:t>Расчетный счет: 40802810700490014077</w:t>
+              <w:t>Банк: {{ executor_bank_name }}</w:t>
             </w:r>
           </w:p>
           <w:p>
@@ -3209,7 +3395,7 @@
                 <w:sz w:val="20"/>
                 <w:szCs w:val="20"/>
               </w:rPr>
-              <w:t>Банк: Филиал "Центральный" Банка ВТБ (ПАО)</w:t>
+              <w:t>БИК: {{ executor_bik }}</w:t>
             </w:r>
           </w:p>
           <w:p>
@@ -3229,7 +3415,7 @@
                 <w:sz w:val="20"/>
                 <w:szCs w:val="20"/>
               </w:rPr>
-              <w:t>БИК: 044525411</w:t>
+              <w:t>Корр. Счет: {{ executor_corr_account }}</w:t>
             </w:r>
           </w:p>
           <w:p>
@@ -3249,43 +3435,23 @@
                 <w:sz w:val="20"/>
                 <w:szCs w:val="20"/>
               </w:rPr>
-              <w:t>Корр. счет: 30101810145250000411</w:t>
-            </w:r>
-          </w:p>
-          <w:p>
-            <w:pPr>
-              <w:pStyle w:val="Normal"/>
-              <w:tabs>
-                <w:tab w:val="clear" w:pos="720"/>
-                <w:tab w:val="left" w:pos="5925" w:leader="none"/>
-              </w:tabs>
-              <w:rPr>
-                <w:sz w:val="20"/>
-                <w:szCs w:val="20"/>
-              </w:rPr>
-            </w:pPr>
-            <w:r>
-              <w:rPr>
-                <w:sz w:val="20"/>
-                <w:szCs w:val="20"/>
-              </w:rPr>
-              <w:t>info@standart-express.ru</w:t>
-            </w:r>
-          </w:p>
-          <w:p>
-            <w:pPr>
-              <w:pStyle w:val="Normal"/>
-              <w:rPr>
-                <w:sz w:val="20"/>
-                <w:szCs w:val="20"/>
-              </w:rPr>
-            </w:pPr>
-            <w:r>
-              <w:rPr>
-                <w:sz w:val="20"/>
-                <w:szCs w:val="20"/>
-              </w:rPr>
-              <w:t>горячая линия  8 (800) 700-51-53</w:t>
+              <w:t>{{ executor_email }}</w:t>
+            </w:r>
+          </w:p>
+          <w:p>
+            <w:pPr>
+              <w:pStyle w:val="Normal"/>
+              <w:rPr>
+                <w:sz w:val="20"/>
+                <w:szCs w:val="20"/>
+              </w:rPr>
+            </w:pPr>
+            <w:r>
+              <w:rPr>
+                <w:sz w:val="20"/>
+                <w:szCs w:val="20"/>
+              </w:rPr>
+              <w:t>горячая линия  {{ executor_phone }}</w:t>
             </w:r>
           </w:p>
           <w:p>
@@ -8699,6 +8865,29 @@
     <w:pPr/>
     <w:rPr/>
   </w:style>
+  <w:style w:type="paragraph" w:styleId="user2">
+    <w:name w:val="Содержимое таблицы (user)"/>
+    <w:basedOn w:val="Normal"/>
+    <w:qFormat/>
+    <w:pPr>
+      <w:widowControl w:val="false"/>
+      <w:suppressLineNumbers/>
+    </w:pPr>
+    <w:rPr/>
+  </w:style>
+  <w:style w:type="paragraph" w:styleId="user3">
+    <w:name w:val="Заголовок таблицы (user)"/>
+    <w:basedOn w:val="user2"/>
+    <w:qFormat/>
+    <w:pPr>
+      <w:suppressLineNumbers/>
+      <w:jc w:val="center"/>
+    </w:pPr>
+    <w:rPr>
+      <w:b/>
+      <w:bCs/>
+    </w:rPr>
+  </w:style>
   <w:style w:type="numbering" w:styleId="Style12" w:default="1">
     <w:name w:val="Без списка"/>
     <w:uiPriority w:val="99"/>

</xml_diff>

<commit_message>
feat: bank service, new services formulation
</commit_message>
<xml_diff>
--- a/templates/contract_template.docx
+++ b/templates/contract_template.docx
@@ -3023,6 +3023,7 @@
                 <w:sz w:val="20"/>
                 <w:szCs w:val="20"/>
               </w:rPr>
+              <w:t>{{ bank_details }}</w:t>
             </w:r>
           </w:p>
         </w:tc>
@@ -5077,31 +5078,23 @@
           <w:p>
             <w:pPr>
               <w:pStyle w:val="Normal"/>
-              <w:rPr>
-                <w:sz w:val="20"/>
-                <w:szCs w:val="20"/>
-              </w:rPr>
-            </w:pPr>
-            <w:r>
-              <w:rPr>
-                <w:sz w:val="20"/>
-                <w:szCs w:val="20"/>
-              </w:rPr>
-            </w:r>
-          </w:p>
-          <w:p>
-            <w:pPr>
-              <w:pStyle w:val="Normal"/>
-              <w:rPr>
-                <w:sz w:val="20"/>
-                <w:szCs w:val="20"/>
-              </w:rPr>
-            </w:pPr>
-            <w:r>
-              <w:rPr>
-                <w:sz w:val="20"/>
-                <w:szCs w:val="20"/>
-              </w:rPr>
+              <w:tabs>
+                <w:tab w:val="clear" w:pos="720"/>
+                <w:tab w:val="left" w:pos="8973" w:leader="none"/>
+              </w:tabs>
+              <w:spacing w:lineRule="auto" w:line="240"/>
+              <w:ind w:hanging="0" w:left="0"/>
+              <w:rPr>
+                <w:sz w:val="20"/>
+                <w:szCs w:val="20"/>
+              </w:rPr>
+            </w:pPr>
+            <w:r>
+              <w:rPr>
+                <w:sz w:val="20"/>
+                <w:szCs w:val="20"/>
+              </w:rPr>
+              <w:t>{{ bank_details }}</w:t>
             </w:r>
           </w:p>
           <w:p>
@@ -8325,6 +8318,29 @@
     <w:pPr/>
     <w:rPr/>
   </w:style>
+  <w:style w:type="paragraph" w:styleId="user2">
+    <w:name w:val="Содержимое таблицы (user)"/>
+    <w:basedOn w:val="Normal"/>
+    <w:qFormat/>
+    <w:pPr>
+      <w:widowControl w:val="false"/>
+      <w:suppressLineNumbers/>
+    </w:pPr>
+    <w:rPr/>
+  </w:style>
+  <w:style w:type="paragraph" w:styleId="user3">
+    <w:name w:val="Заголовок таблицы (user)"/>
+    <w:basedOn w:val="user2"/>
+    <w:qFormat/>
+    <w:pPr>
+      <w:suppressLineNumbers/>
+      <w:jc w:val="center"/>
+    </w:pPr>
+    <w:rPr>
+      <w:b/>
+      <w:bCs/>
+    </w:rPr>
+  </w:style>
   <w:style w:type="paragraph" w:styleId="Style12">
     <w:name w:val="Содержимое таблицы"/>
     <w:basedOn w:val="Normal"/>
@@ -8338,29 +8354,6 @@
   <w:style w:type="paragraph" w:styleId="Style13">
     <w:name w:val="Заголовок таблицы"/>
     <w:basedOn w:val="Style12"/>
-    <w:qFormat/>
-    <w:pPr>
-      <w:suppressLineNumbers/>
-      <w:jc w:val="center"/>
-    </w:pPr>
-    <w:rPr>
-      <w:b/>
-      <w:bCs/>
-    </w:rPr>
-  </w:style>
-  <w:style w:type="paragraph" w:styleId="user2">
-    <w:name w:val="Содержимое таблицы (user)"/>
-    <w:basedOn w:val="Normal"/>
-    <w:qFormat/>
-    <w:pPr>
-      <w:widowControl w:val="false"/>
-      <w:suppressLineNumbers/>
-    </w:pPr>
-    <w:rPr/>
-  </w:style>
-  <w:style w:type="paragraph" w:styleId="user3">
-    <w:name w:val="Заголовок таблицы (user)"/>
-    <w:basedOn w:val="user2"/>
     <w:qFormat/>
     <w:pPr>
       <w:suppressLineNumbers/>

</xml_diff>

<commit_message>
fix: Gesture, and General Director
</commit_message>
<xml_diff>
--- a/templates/contract_template.docx
+++ b/templates/contract_template.docx
@@ -3516,7 +3516,17 @@
                 <w:sz w:val="20"/>
                 <w:szCs w:val="20"/>
               </w:rPr>
-              <w:t>{{ customer_name</w:t>
+              <w:t>{{ customer_</w:t>
+            </w:r>
+            <w:r>
+              <w:rPr>
+                <w:b w:val="false"/>
+                <w:bCs w:val="false"/>
+                <w:color w:val="000000"/>
+                <w:sz w:val="20"/>
+                <w:szCs w:val="20"/>
+              </w:rPr>
+              <w:t>director</w:t>
             </w:r>
             <w:r>
               <w:rPr>
@@ -4301,7 +4311,25 @@
                 <w:szCs w:val="20"/>
                 <w:shd w:fill="auto" w:val="clear"/>
               </w:rPr>
-              <w:t>/ {{ customer_name }}</w:t>
+              <w:t>/ {{ customer</w:t>
+            </w:r>
+            <w:r>
+              <w:rPr>
+                <w:color w:val="000000"/>
+                <w:sz w:val="20"/>
+                <w:szCs w:val="20"/>
+                <w:shd w:fill="auto" w:val="clear"/>
+              </w:rPr>
+              <w:t>_director</w:t>
+            </w:r>
+            <w:r>
+              <w:rPr>
+                <w:color w:val="000000"/>
+                <w:sz w:val="20"/>
+                <w:szCs w:val="20"/>
+                <w:shd w:fill="auto" w:val="clear"/>
+              </w:rPr>
+              <w:t xml:space="preserve"> }}</w:t>
             </w:r>
           </w:p>
           <w:p>
@@ -5284,7 +5312,23 @@
                 <w:szCs w:val="20"/>
                 <w:shd w:fill="auto" w:val="clear"/>
               </w:rPr>
-              <w:t>{{ customer_name }}</w:t>
+              <w:t>{{ customer_</w:t>
+            </w:r>
+            <w:r>
+              <w:rPr>
+                <w:sz w:val="20"/>
+                <w:szCs w:val="20"/>
+                <w:shd w:fill="auto" w:val="clear"/>
+              </w:rPr>
+              <w:t>director</w:t>
+            </w:r>
+            <w:r>
+              <w:rPr>
+                <w:sz w:val="20"/>
+                <w:szCs w:val="20"/>
+                <w:shd w:fill="auto" w:val="clear"/>
+              </w:rPr>
+              <w:t xml:space="preserve"> }}</w:t>
             </w:r>
           </w:p>
           <w:p>
@@ -8318,6 +8362,29 @@
     <w:pPr/>
     <w:rPr/>
   </w:style>
+  <w:style w:type="paragraph" w:styleId="Style12">
+    <w:name w:val="Содержимое таблицы"/>
+    <w:basedOn w:val="Normal"/>
+    <w:qFormat/>
+    <w:pPr>
+      <w:widowControl w:val="false"/>
+      <w:suppressLineNumbers/>
+    </w:pPr>
+    <w:rPr/>
+  </w:style>
+  <w:style w:type="paragraph" w:styleId="Style13">
+    <w:name w:val="Заголовок таблицы"/>
+    <w:basedOn w:val="Style12"/>
+    <w:qFormat/>
+    <w:pPr>
+      <w:suppressLineNumbers/>
+      <w:jc w:val="center"/>
+    </w:pPr>
+    <w:rPr>
+      <w:b/>
+      <w:bCs/>
+    </w:rPr>
+  </w:style>
   <w:style w:type="paragraph" w:styleId="user2">
     <w:name w:val="Содержимое таблицы (user)"/>
     <w:basedOn w:val="Normal"/>
@@ -8331,29 +8398,6 @@
   <w:style w:type="paragraph" w:styleId="user3">
     <w:name w:val="Заголовок таблицы (user)"/>
     <w:basedOn w:val="user2"/>
-    <w:qFormat/>
-    <w:pPr>
-      <w:suppressLineNumbers/>
-      <w:jc w:val="center"/>
-    </w:pPr>
-    <w:rPr>
-      <w:b/>
-      <w:bCs/>
-    </w:rPr>
-  </w:style>
-  <w:style w:type="paragraph" w:styleId="Style12">
-    <w:name w:val="Содержимое таблицы"/>
-    <w:basedOn w:val="Normal"/>
-    <w:qFormat/>
-    <w:pPr>
-      <w:widowControl w:val="false"/>
-      <w:suppressLineNumbers/>
-    </w:pPr>
-    <w:rPr/>
-  </w:style>
-  <w:style w:type="paragraph" w:styleId="Style13">
-    <w:name w:val="Заголовок таблицы"/>
-    <w:basedOn w:val="Style12"/>
     <w:qFormat/>
     <w:pPr>
       <w:suppressLineNumbers/>

</xml_diff>

<commit_message>
feat: executor director name
</commit_message>
<xml_diff>
--- a/templates/contract_template.docx
+++ b/templates/contract_template.docx
@@ -118,10 +118,33 @@
       </w:r>
       <w:r>
         <w:rPr>
-          <w:sz w:val="20"/>
-          <w:szCs w:val="20"/>
-        </w:rPr>
-        <w:t xml:space="preserve">, далее по договору  Исполнитель, действующий на основании{% if exec_is_ip %} ОГРНИП {{ executor_ogrnip }},{% else %} ОГРН {{ executor_ogrn }},{% endif %} с одной стороны </w:t>
+          <w:b w:val="false"/>
+          <w:bCs w:val="false"/>
+          <w:sz w:val="20"/>
+          <w:szCs w:val="20"/>
+        </w:rPr>
+        <w:t>{% if exec_is_ooo %}</w:t>
+      </w:r>
+      <w:r>
+        <w:rPr>
+          <w:sz w:val="20"/>
+          <w:szCs w:val="20"/>
+        </w:rPr>
+        <w:t>, в лице {{ executor_director_position_genitive }} {{ executor_director }},{% endif %} далее по договору  Исполнитель, действующий на основании{% if exec_is_ip %} ОГРНИП {{ executor_ogrnip }},{% else %} Устава{% endif %} с одной стороны</w:t>
+      </w:r>
+      <w:r>
+        <w:rPr>
+          <w:sz w:val="20"/>
+          <w:szCs w:val="20"/>
+        </w:rPr>
+        <w:t>,</w:t>
+      </w:r>
+      <w:r>
+        <w:rPr>
+          <w:sz w:val="20"/>
+          <w:szCs w:val="20"/>
+        </w:rPr>
+        <w:t xml:space="preserve"> </w:t>
       </w:r>
       <w:r>
         <w:rPr>
@@ -1479,7 +1502,7 @@
           <w:sz w:val="20"/>
           <w:szCs w:val="20"/>
         </w:rPr>
-        <w:t xml:space="preserve"> Вознаграждение Исполнителя по настоящему Договору рассчитывается путем калькуляции стоимости оказанных услуг с учетом налога на добавленную стоимость (НДС) по ставке 5% согласно Приложению №1. Стоимость услуг определяется для каждой заявки отдельно.</w:t>
+        <w:t xml:space="preserve"> Вознаграждение Исполнителя по настоящему Договору рассчитывается путем калькуляции стоимости оказанных услуг с учетом налога на добавленную стоимость (НДС) по ставке {% if exec_is_ip %}6%{% else %}20%{% endif %} согласно Приложению №1. Стоимость услуг определяется для каждой заявки отдельно.</w:t>
       </w:r>
     </w:p>
     <w:p>
@@ -8318,6 +8341,29 @@
     <w:pPr/>
     <w:rPr/>
   </w:style>
+  <w:style w:type="paragraph" w:styleId="Style12">
+    <w:name w:val="Содержимое таблицы"/>
+    <w:basedOn w:val="Normal"/>
+    <w:qFormat/>
+    <w:pPr>
+      <w:widowControl w:val="false"/>
+      <w:suppressLineNumbers/>
+    </w:pPr>
+    <w:rPr/>
+  </w:style>
+  <w:style w:type="paragraph" w:styleId="Style13">
+    <w:name w:val="Заголовок таблицы"/>
+    <w:basedOn w:val="Style12"/>
+    <w:qFormat/>
+    <w:pPr>
+      <w:suppressLineNumbers/>
+      <w:jc w:val="center"/>
+    </w:pPr>
+    <w:rPr>
+      <w:b/>
+      <w:bCs/>
+    </w:rPr>
+  </w:style>
   <w:style w:type="paragraph" w:styleId="user2">
     <w:name w:val="Содержимое таблицы (user)"/>
     <w:basedOn w:val="Normal"/>
@@ -8331,29 +8377,6 @@
   <w:style w:type="paragraph" w:styleId="user3">
     <w:name w:val="Заголовок таблицы (user)"/>
     <w:basedOn w:val="user2"/>
-    <w:qFormat/>
-    <w:pPr>
-      <w:suppressLineNumbers/>
-      <w:jc w:val="center"/>
-    </w:pPr>
-    <w:rPr>
-      <w:b/>
-      <w:bCs/>
-    </w:rPr>
-  </w:style>
-  <w:style w:type="paragraph" w:styleId="Style12">
-    <w:name w:val="Содержимое таблицы"/>
-    <w:basedOn w:val="Normal"/>
-    <w:qFormat/>
-    <w:pPr>
-      <w:widowControl w:val="false"/>
-      <w:suppressLineNumbers/>
-    </w:pPr>
-    <w:rPr/>
-  </w:style>
-  <w:style w:type="paragraph" w:styleId="Style13">
-    <w:name w:val="Заголовок таблицы"/>
-    <w:basedOn w:val="Style12"/>
     <w:qFormat/>
     <w:pPr>
       <w:suppressLineNumbers/>

</xml_diff>

<commit_message>
feat: new signature formulation
</commit_message>
<xml_diff>
--- a/templates/contract_template.docx
+++ b/templates/contract_template.docx
@@ -130,21 +130,7 @@
           <w:sz w:val="20"/>
           <w:szCs w:val="20"/>
         </w:rPr>
-        <w:t>, в лице {{ executor_director_position_genitive }} {{ executor_director }},{% endif %} далее по договору  Исполнитель, действующий на основании{% if exec_is_ip %} ОГРНИП {{ executor_ogrnip }},{% else %} Устава{% endif %} с одной стороны</w:t>
-      </w:r>
-      <w:r>
-        <w:rPr>
-          <w:sz w:val="20"/>
-          <w:szCs w:val="20"/>
-        </w:rPr>
-        <w:t>,</w:t>
-      </w:r>
-      <w:r>
-        <w:rPr>
-          <w:sz w:val="20"/>
-          <w:szCs w:val="20"/>
-        </w:rPr>
-        <w:t xml:space="preserve"> </w:t>
+        <w:t xml:space="preserve">, в лице {{ executor_director_position_genitive }} {{ executor_director }},{% endif %} далее по договору  Исполнитель, действующий на основании{% if exec_is_ip %} ОГРНИП {{ executor_ogrnip }},{% else %} Устава{% endif %} с одной стороны, </w:t>
       </w:r>
       <w:r>
         <w:rPr>
@@ -3653,14 +3639,15 @@
                 <w:sz w:val="20"/>
                 <w:szCs w:val="20"/>
               </w:rPr>
-              <w:t xml:space="preserve">__________________/ </w:t>
-            </w:r>
-            <w:r>
-              <w:rPr>
-                <w:sz w:val="20"/>
-                <w:szCs w:val="20"/>
-              </w:rPr>
-              <w:t>{{ executor_short_name }}</w:t>
+              <w:t>__________________/ {% if exec_is_ooo %} {{ executor_director }}{% else %}{{ executor_short_name }}</w:t>
+            </w:r>
+            <w:r>
+              <w:rPr>
+                <w:color w:val="000000"/>
+                <w:sz w:val="20"/>
+                <w:szCs w:val="20"/>
+              </w:rPr>
+              <w:t>{% endif %}</w:t>
             </w:r>
           </w:p>
           <w:p>
@@ -4384,17 +4371,16 @@
                 <w:tab w:val="clear" w:pos="720"/>
                 <w:tab w:val="left" w:pos="851" w:leader="none"/>
               </w:tabs>
-              <w:rPr>
-                <w:sz w:val="20"/>
-                <w:szCs w:val="20"/>
-              </w:rPr>
-            </w:pPr>
-            <w:r>
-              <w:rPr>
-                <w:sz w:val="20"/>
-                <w:szCs w:val="20"/>
-              </w:rPr>
-              <w:t>Индивидуальный предприниматель</w:t>
+              <w:rPr/>
+            </w:pPr>
+            <w:r>
+              <w:rPr>
+                <w:b w:val="false"/>
+                <w:bCs w:val="false"/>
+                <w:sz w:val="20"/>
+                <w:szCs w:val="20"/>
+              </w:rPr>
+              <w:t>{{ executor_name }}</w:t>
             </w:r>
           </w:p>
           <w:p>
@@ -4433,7 +4419,15 @@
                 <w:sz w:val="20"/>
                 <w:szCs w:val="20"/>
               </w:rPr>
-              <w:t>__________________/  {{ executor_short_name }}</w:t>
+              <w:t>__________________/ {% if exec_is_ooo %} {{ executor_director }}{% else %}{{ executor_short_name }}</w:t>
+            </w:r>
+            <w:r>
+              <w:rPr>
+                <w:color w:val="000000"/>
+                <w:sz w:val="20"/>
+                <w:szCs w:val="20"/>
+              </w:rPr>
+              <w:t>{% endif %}</w:t>
             </w:r>
           </w:p>
           <w:p>
@@ -5746,7 +5740,15 @@
                 <w:sz w:val="20"/>
                 <w:szCs w:val="20"/>
               </w:rPr>
-              <w:t>__________________/ {{ executor_short_name }}</w:t>
+              <w:t>__________________/ {% if exec_is_ooo %} {{ executor_director }}{% else %}{{ executor_short_name }}</w:t>
+            </w:r>
+            <w:r>
+              <w:rPr>
+                <w:color w:val="000000"/>
+                <w:sz w:val="20"/>
+                <w:szCs w:val="20"/>
+              </w:rPr>
+              <w:t>{% endif %}</w:t>
             </w:r>
           </w:p>
           <w:p>

</xml_diff>

<commit_message>
Fix: OOO spelling, C fix
</commit_message>
<xml_diff>
--- a/templates/contract_template.docx
+++ b/templates/contract_template.docx
@@ -3525,7 +3525,17 @@
                 <w:sz w:val="20"/>
                 <w:szCs w:val="20"/>
               </w:rPr>
-              <w:t>{{ customer_director</w:t>
+              <w:t>{{ customer_</w:t>
+            </w:r>
+            <w:r>
+              <w:rPr>
+                <w:b w:val="false"/>
+                <w:bCs w:val="false"/>
+                <w:color w:val="000000"/>
+                <w:sz w:val="20"/>
+                <w:szCs w:val="20"/>
+              </w:rPr>
+              <w:t>acts_as</w:t>
             </w:r>
             <w:r>
               <w:rPr>
@@ -3639,15 +3649,7 @@
                 <w:sz w:val="20"/>
                 <w:szCs w:val="20"/>
               </w:rPr>
-              <w:t>__________________/ {% if exec_is_ooo %} {{ executor_director }}{% else %}{{ executor_short_name }}</w:t>
-            </w:r>
-            <w:r>
-              <w:rPr>
-                <w:color w:val="000000"/>
-                <w:sz w:val="20"/>
-                <w:szCs w:val="20"/>
-              </w:rPr>
-              <w:t>{% endif %}</w:t>
+              <w:t>__________________/ {% if exec_is_ooo %} {{ executor_director }}{% else %}{{ executor_short_name }}{% endif %}</w:t>
             </w:r>
           </w:p>
           <w:p>
@@ -4311,7 +4313,25 @@
                 <w:szCs w:val="20"/>
                 <w:shd w:fill="auto" w:val="clear"/>
               </w:rPr>
-              <w:t>/ {{ customer_director }}</w:t>
+              <w:t>/ {{ customer_</w:t>
+            </w:r>
+            <w:r>
+              <w:rPr>
+                <w:color w:val="000000"/>
+                <w:sz w:val="20"/>
+                <w:szCs w:val="20"/>
+                <w:shd w:fill="auto" w:val="clear"/>
+              </w:rPr>
+              <w:t>acts_as</w:t>
+            </w:r>
+            <w:r>
+              <w:rPr>
+                <w:color w:val="000000"/>
+                <w:sz w:val="20"/>
+                <w:szCs w:val="20"/>
+                <w:shd w:fill="auto" w:val="clear"/>
+              </w:rPr>
+              <w:t xml:space="preserve"> }}</w:t>
             </w:r>
           </w:p>
           <w:p>
@@ -5301,7 +5321,23 @@
                 <w:szCs w:val="20"/>
                 <w:shd w:fill="auto" w:val="clear"/>
               </w:rPr>
-              <w:t>{{ customer_director }}</w:t>
+              <w:t>{{ customer_</w:t>
+            </w:r>
+            <w:r>
+              <w:rPr>
+                <w:sz w:val="20"/>
+                <w:szCs w:val="20"/>
+                <w:shd w:fill="auto" w:val="clear"/>
+              </w:rPr>
+              <w:t>acts_as</w:t>
+            </w:r>
+            <w:r>
+              <w:rPr>
+                <w:sz w:val="20"/>
+                <w:szCs w:val="20"/>
+                <w:shd w:fill="auto" w:val="clear"/>
+              </w:rPr>
+              <w:t xml:space="preserve"> }}</w:t>
             </w:r>
           </w:p>
           <w:p>
@@ -8343,6 +8379,29 @@
     <w:pPr/>
     <w:rPr/>
   </w:style>
+  <w:style w:type="paragraph" w:styleId="user2">
+    <w:name w:val="Содержимое таблицы (user)"/>
+    <w:basedOn w:val="Normal"/>
+    <w:qFormat/>
+    <w:pPr>
+      <w:widowControl w:val="false"/>
+      <w:suppressLineNumbers/>
+    </w:pPr>
+    <w:rPr/>
+  </w:style>
+  <w:style w:type="paragraph" w:styleId="user3">
+    <w:name w:val="Заголовок таблицы (user)"/>
+    <w:basedOn w:val="user2"/>
+    <w:qFormat/>
+    <w:pPr>
+      <w:suppressLineNumbers/>
+      <w:jc w:val="center"/>
+    </w:pPr>
+    <w:rPr>
+      <w:b/>
+      <w:bCs/>
+    </w:rPr>
+  </w:style>
   <w:style w:type="paragraph" w:styleId="Style12">
     <w:name w:val="Содержимое таблицы"/>
     <w:basedOn w:val="Normal"/>
@@ -8356,29 +8415,6 @@
   <w:style w:type="paragraph" w:styleId="Style13">
     <w:name w:val="Заголовок таблицы"/>
     <w:basedOn w:val="Style12"/>
-    <w:qFormat/>
-    <w:pPr>
-      <w:suppressLineNumbers/>
-      <w:jc w:val="center"/>
-    </w:pPr>
-    <w:rPr>
-      <w:b/>
-      <w:bCs/>
-    </w:rPr>
-  </w:style>
-  <w:style w:type="paragraph" w:styleId="user2">
-    <w:name w:val="Содержимое таблицы (user)"/>
-    <w:basedOn w:val="Normal"/>
-    <w:qFormat/>
-    <w:pPr>
-      <w:widowControl w:val="false"/>
-      <w:suppressLineNumbers/>
-    </w:pPr>
-    <w:rPr/>
-  </w:style>
-  <w:style w:type="paragraph" w:styleId="user3">
-    <w:name w:val="Заголовок таблицы (user)"/>
-    <w:basedOn w:val="user2"/>
     <w:qFormat/>
     <w:pPr>
       <w:suppressLineNumbers/>

</xml_diff>